<commit_message>
tái cấu trúc của mô hình, áp dụng replication và xử lý dong song
</commit_message>
<xml_diff>
--- a/data/BigDataFinal.docx
+++ b/data/BigDataFinal.docx
@@ -8014,25 +8014,7 @@
           <w:sz w:val="28"/>
           <w:szCs w:val="28"/>
         </w:rPr>
-        <w:t>Velocity</w:t>
-      </w:r>
-      <w:r>
-        <w:rPr>
-          <w:rFonts w:ascii="Times New Roman" w:hAnsi="Times New Roman" w:cs="Times New Roman"/>
-          <w:b/>
-          <w:sz w:val="28"/>
-          <w:szCs w:val="28"/>
-        </w:rPr>
-        <w:t xml:space="preserve"> - </w:t>
-      </w:r>
-      <w:r>
-        <w:rPr>
-          <w:rFonts w:ascii="Times New Roman" w:hAnsi="Times New Roman" w:cs="Times New Roman"/>
-          <w:b/>
-          <w:sz w:val="28"/>
-          <w:szCs w:val="28"/>
-        </w:rPr>
-        <w:t>Vận tốc</w:t>
+        <w:t>Velocity - Vận tốc</w:t>
       </w:r>
       <w:r>
         <w:rPr>
@@ -8084,25 +8066,7 @@
           <w:sz w:val="28"/>
           <w:szCs w:val="28"/>
         </w:rPr>
-        <w:t>Variety</w:t>
-      </w:r>
-      <w:r>
-        <w:rPr>
-          <w:rFonts w:ascii="Times New Roman" w:hAnsi="Times New Roman" w:cs="Times New Roman"/>
-          <w:b/>
-          <w:sz w:val="28"/>
-          <w:szCs w:val="28"/>
-        </w:rPr>
-        <w:t xml:space="preserve"> - </w:t>
-      </w:r>
-      <w:r>
-        <w:rPr>
-          <w:rFonts w:ascii="Times New Roman" w:hAnsi="Times New Roman" w:cs="Times New Roman"/>
-          <w:b/>
-          <w:sz w:val="28"/>
-          <w:szCs w:val="28"/>
-        </w:rPr>
-        <w:t>Đa dạng</w:t>
+        <w:t>Variety - Đa dạng</w:t>
       </w:r>
       <w:r>
         <w:rPr>
@@ -8154,25 +8118,7 @@
           <w:sz w:val="28"/>
           <w:szCs w:val="28"/>
         </w:rPr>
-        <w:t>Veracity</w:t>
-      </w:r>
-      <w:r>
-        <w:rPr>
-          <w:rFonts w:ascii="Times New Roman" w:hAnsi="Times New Roman" w:cs="Times New Roman"/>
-          <w:b/>
-          <w:sz w:val="28"/>
-          <w:szCs w:val="28"/>
-        </w:rPr>
-        <w:t xml:space="preserve"> - </w:t>
-      </w:r>
-      <w:r>
-        <w:rPr>
-          <w:rFonts w:ascii="Times New Roman" w:hAnsi="Times New Roman" w:cs="Times New Roman"/>
-          <w:b/>
-          <w:sz w:val="28"/>
-          <w:szCs w:val="28"/>
-        </w:rPr>
-        <w:t>Độ chính xác</w:t>
+        <w:t>Veracity - Độ chính xác</w:t>
       </w:r>
       <w:r>
         <w:rPr>
@@ -8242,25 +8188,7 @@
           <w:sz w:val="28"/>
           <w:szCs w:val="28"/>
         </w:rPr>
-        <w:t>Value</w:t>
-      </w:r>
-      <w:r>
-        <w:rPr>
-          <w:rFonts w:ascii="Times New Roman" w:hAnsi="Times New Roman" w:cs="Times New Roman"/>
-          <w:b/>
-          <w:sz w:val="28"/>
-          <w:szCs w:val="28"/>
-        </w:rPr>
-        <w:t xml:space="preserve"> - </w:t>
-      </w:r>
-      <w:r>
-        <w:rPr>
-          <w:rFonts w:ascii="Times New Roman" w:hAnsi="Times New Roman" w:cs="Times New Roman"/>
-          <w:b/>
-          <w:sz w:val="28"/>
-          <w:szCs w:val="28"/>
-        </w:rPr>
-        <w:t>Giá trị</w:t>
+        <w:t>Value - Giá trị</w:t>
       </w:r>
       <w:r>
         <w:rPr>
@@ -8466,25 +8394,7 @@
           <w:sz w:val="28"/>
           <w:szCs w:val="28"/>
         </w:rPr>
-        <w:t>M</w:t>
-      </w:r>
-      <w:r>
-        <w:rPr>
-          <w:rFonts w:ascii="Times New Roman" w:hAnsi="Times New Roman" w:cs="Times New Roman"/>
-          <w:bCs/>
-          <w:sz w:val="28"/>
-          <w:szCs w:val="28"/>
-        </w:rPr>
-        <w:t>l</w:t>
-      </w:r>
-      <w:r>
-        <w:rPr>
-          <w:rFonts w:ascii="Times New Roman" w:hAnsi="Times New Roman" w:cs="Times New Roman"/>
-          <w:bCs/>
-          <w:sz w:val="28"/>
-          <w:szCs w:val="28"/>
-        </w:rPr>
-        <w:t>lib</w:t>
+        <w:t>Mllib</w:t>
       </w:r>
       <w:r>
         <w:rPr>
@@ -8796,16 +8706,7 @@
           <w:sz w:val="28"/>
           <w:szCs w:val="28"/>
         </w:rPr>
-        <w:t xml:space="preserve">Recency (R) - Thời </w:t>
-      </w:r>
-      <w:r>
-        <w:rPr>
-          <w:rFonts w:ascii="Times New Roman" w:hAnsi="Times New Roman" w:cs="Times New Roman"/>
-          <w:b/>
-          <w:sz w:val="28"/>
-          <w:szCs w:val="28"/>
-        </w:rPr>
-        <w:t>gian kể từ lần mua hàng gần nhất</w:t>
+        <w:t>Recency (R) - Thời gian kể từ lần mua hàng gần nhất</w:t>
       </w:r>
     </w:p>
     <w:p>
@@ -9184,25 +9085,52 @@
     </w:p>
     <w:p>
       <w:pPr>
+        <w:pStyle w:val="Heading1"/>
+        <w:ind w:left="1890" w:hanging="1890"/>
+        <w:jc w:val="center"/>
+        <w:rPr>
+          <w:bCs/>
+        </w:rPr>
+      </w:pPr>
+      <w:bookmarkStart w:id="5" w:name="_Toc216805066"/>
+      <w:r>
+        <w:rPr>
+          <w:rFonts w:cs="Times New Roman"/>
+          <w:bCs/>
+          <w:szCs w:val="40"/>
+        </w:rPr>
+        <w:lastRenderedPageBreak/>
+        <w:t xml:space="preserve">Thực </w:t>
+      </w:r>
+      <w:r>
+        <w:t>nghiệm</w:t>
+      </w:r>
+      <w:r>
+        <w:rPr>
+          <w:rFonts w:cs="Times New Roman"/>
+          <w:bCs/>
+          <w:szCs w:val="40"/>
+        </w:rPr>
+        <w:t xml:space="preserve"> và kết quả</w:t>
+      </w:r>
+      <w:bookmarkEnd w:id="5"/>
+    </w:p>
+    <w:p>
+      <w:pPr>
         <w:pStyle w:val="Heading2"/>
         <w:tabs>
           <w:tab w:val="left" w:pos="540"/>
         </w:tabs>
-      </w:pPr>
-      <w:r>
-        <w:lastRenderedPageBreak/>
-        <w:t xml:space="preserve"> </w:t>
-      </w:r>
-      <w:bookmarkStart w:id="5" w:name="_Toc216805056"/>
-      <w:r>
-        <w:t>Mô hình phân loại</w:t>
-      </w:r>
-      <w:bookmarkEnd w:id="5"/>
-      <w:r>
-        <w:rPr>
-          <w:szCs w:val="36"/>
-        </w:rPr>
-        <w:t xml:space="preserve">   </w:t>
+        <w:rPr>
+          <w:bCs/>
+        </w:rPr>
+      </w:pPr>
+      <w:bookmarkStart w:id="6" w:name="_Toc216805067"/>
+      <w:r>
+        <w:rPr>
+          <w:bCs/>
+        </w:rPr>
+        <w:t>Mô hình triển khai</w:t>
       </w:r>
     </w:p>
     <w:p>
@@ -9210,22 +9138,17 @@
         <w:pStyle w:val="Heading3"/>
         <w:numPr>
           <w:ilvl w:val="2"/>
-          <w:numId w:val="9"/>
+          <w:numId w:val="8"/>
         </w:numPr>
       </w:pPr>
-      <w:bookmarkStart w:id="6" w:name="_Toc216805057"/>
-      <w:r>
-        <w:t>Naive Bayes (NB):</w:t>
-      </w:r>
-      <w:bookmarkEnd w:id="6"/>
-      <w:r>
-        <w:t xml:space="preserve"> </w:t>
+      <w:r>
+        <w:t>Hệ thống Hadoop Cluster</w:t>
       </w:r>
     </w:p>
     <w:p>
       <w:pPr>
         <w:pStyle w:val="ListParagraph"/>
-        <w:ind w:left="0" w:firstLine="360"/>
+        <w:ind w:left="0"/>
         <w:contextualSpacing w:val="0"/>
         <w:jc w:val="both"/>
         <w:rPr>
@@ -9242,30 +9165,16 @@
           <w:sz w:val="28"/>
           <w:szCs w:val="28"/>
         </w:rPr>
-        <w:t xml:space="preserve">Naive Bayes hoạt động dựa trên định lý Bayes, giả định rằng các từ trong văn bản độc lập hoàn toàn với nhau, một giả định gọi là "giả định độc lập". Đây là mô hình nhẹ, tính toán nhanh và phù hợp với các bài toán nhỏ.  </w:t>
-      </w:r>
-    </w:p>
-    <w:p>
-      <w:pPr>
-        <w:pStyle w:val="ListParagraph"/>
-        <w:ind w:left="0" w:firstLine="360"/>
-        <w:contextualSpacing w:val="0"/>
-        <w:jc w:val="both"/>
-        <w:rPr>
-          <w:rFonts w:ascii="Times New Roman" w:hAnsi="Times New Roman" w:cs="Times New Roman"/>
-          <w:bCs/>
-          <w:sz w:val="28"/>
-          <w:szCs w:val="28"/>
-        </w:rPr>
-      </w:pPr>
-      <w:r>
-        <w:rPr>
-          <w:rFonts w:ascii="Times New Roman" w:hAnsi="Times New Roman" w:cs="Times New Roman"/>
-          <w:bCs/>
-          <w:sz w:val="28"/>
-          <w:szCs w:val="28"/>
-        </w:rPr>
-        <w:t xml:space="preserve">Ưu điểm:  </w:t>
+        <w:t>Hadoop Cluster được triển khai với các thành phần chính</w:t>
+      </w:r>
+      <w:r>
+        <w:rPr>
+          <w:rFonts w:ascii="Times New Roman" w:hAnsi="Times New Roman" w:cs="Times New Roman"/>
+          <w:bCs/>
+          <w:sz w:val="28"/>
+          <w:szCs w:val="28"/>
+        </w:rPr>
+        <w:t xml:space="preserve"> gồm:</w:t>
       </w:r>
     </w:p>
     <w:p>
@@ -9273,10 +9182,9 @@
         <w:pStyle w:val="ListParagraph"/>
         <w:numPr>
           <w:ilvl w:val="0"/>
-          <w:numId w:val="2"/>
+          <w:numId w:val="32"/>
         </w:numPr>
-        <w:spacing w:after="120"/>
-        <w:ind w:left="900" w:hanging="270"/>
+        <w:ind w:left="630"/>
         <w:contextualSpacing w:val="0"/>
         <w:jc w:val="both"/>
         <w:rPr>
@@ -9293,7 +9201,25 @@
           <w:sz w:val="28"/>
           <w:szCs w:val="28"/>
         </w:rPr>
-        <w:t xml:space="preserve">Dễ triển khai, tính toán với dữ liệu ít.  </w:t>
+        <w:t>1 Namenode</w:t>
+      </w:r>
+      <w:r>
+        <w:rPr>
+          <w:rFonts w:ascii="Times New Roman" w:hAnsi="Times New Roman" w:cs="Times New Roman"/>
+          <w:bCs/>
+          <w:sz w:val="28"/>
+          <w:szCs w:val="28"/>
+        </w:rPr>
+        <w:t xml:space="preserve">: đóng </w:t>
+      </w:r>
+      <w:r>
+        <w:rPr>
+          <w:rFonts w:ascii="Times New Roman" w:hAnsi="Times New Roman" w:cs="Times New Roman"/>
+          <w:bCs/>
+          <w:sz w:val="28"/>
+          <w:szCs w:val="28"/>
+        </w:rPr>
+        <w:t>vai trò quản lý metadata của hệ thống HDFS và điều phối các tác vụ lưu trữ, đọc/ghi dữ liệu vào các DataNode.</w:t>
       </w:r>
     </w:p>
     <w:p>
@@ -9301,10 +9227,9 @@
         <w:pStyle w:val="ListParagraph"/>
         <w:numPr>
           <w:ilvl w:val="0"/>
-          <w:numId w:val="2"/>
+          <w:numId w:val="32"/>
         </w:numPr>
-        <w:spacing w:after="120"/>
-        <w:ind w:left="900" w:hanging="270"/>
+        <w:ind w:left="630"/>
         <w:contextualSpacing w:val="0"/>
         <w:jc w:val="both"/>
         <w:rPr>
@@ -9321,30 +9246,7 @@
           <w:sz w:val="28"/>
           <w:szCs w:val="28"/>
         </w:rPr>
-        <w:t xml:space="preserve">Hiệu quả đối với các tập dữ liệu nhỏ.  </w:t>
-      </w:r>
-    </w:p>
-    <w:p>
-      <w:pPr>
-        <w:pStyle w:val="ListParagraph"/>
-        <w:ind w:left="0" w:firstLine="360"/>
-        <w:contextualSpacing w:val="0"/>
-        <w:jc w:val="both"/>
-        <w:rPr>
-          <w:rFonts w:ascii="Times New Roman" w:hAnsi="Times New Roman" w:cs="Times New Roman"/>
-          <w:bCs/>
-          <w:sz w:val="28"/>
-          <w:szCs w:val="28"/>
-        </w:rPr>
-      </w:pPr>
-      <w:r>
-        <w:rPr>
-          <w:rFonts w:ascii="Times New Roman" w:hAnsi="Times New Roman" w:cs="Times New Roman"/>
-          <w:bCs/>
-          <w:sz w:val="28"/>
-          <w:szCs w:val="28"/>
-        </w:rPr>
-        <w:t xml:space="preserve">Nhược điểm:  </w:t>
+        <w:t>2 DataNode: Lưu trữ dữ liệu thực tế và đảm bảo tính an toàn thông qua replication factor (nhân bản dữ liệu) được thiết lập là 2. HDFS Cluster này cho phép:</w:t>
       </w:r>
     </w:p>
     <w:p>
@@ -9352,10 +9254,9 @@
         <w:pStyle w:val="ListParagraph"/>
         <w:numPr>
           <w:ilvl w:val="0"/>
-          <w:numId w:val="2"/>
+          <w:numId w:val="33"/>
         </w:numPr>
-        <w:spacing w:after="120"/>
-        <w:ind w:left="900" w:hanging="270"/>
+        <w:ind w:left="1440"/>
         <w:contextualSpacing w:val="0"/>
         <w:jc w:val="both"/>
         <w:rPr>
@@ -9372,7 +9273,7 @@
           <w:sz w:val="28"/>
           <w:szCs w:val="28"/>
         </w:rPr>
-        <w:t xml:space="preserve">Giả định độc lập giữa các từ không phản ánh đúng mối quan hệ thực tế.  </w:t>
+        <w:t>Chia sẻ dữ liệu trên nhiều node để tối ưu hiệu suất lưu trữ.</w:t>
       </w:r>
     </w:p>
     <w:p>
@@ -9380,10 +9281,9 @@
         <w:pStyle w:val="ListParagraph"/>
         <w:numPr>
           <w:ilvl w:val="0"/>
-          <w:numId w:val="2"/>
+          <w:numId w:val="33"/>
         </w:numPr>
-        <w:spacing w:after="120"/>
-        <w:ind w:left="900" w:hanging="270"/>
+        <w:ind w:left="1440"/>
         <w:contextualSpacing w:val="0"/>
         <w:jc w:val="both"/>
         <w:rPr>
@@ -9400,66 +9300,7 @@
           <w:sz w:val="28"/>
           <w:szCs w:val="28"/>
         </w:rPr>
-        <w:t xml:space="preserve">Độ chính xác thấp so với các mô hình hiện đại.  </w:t>
-      </w:r>
-    </w:p>
-    <w:p>
-      <w:pPr>
-        <w:pStyle w:val="Heading3"/>
-      </w:pPr>
-      <w:bookmarkStart w:id="7" w:name="_Toc216805058"/>
-      <w:r>
-        <w:t>Logistic Regression (LR):</w:t>
-      </w:r>
-      <w:bookmarkEnd w:id="7"/>
-      <w:r>
-        <w:t xml:space="preserve">  </w:t>
-      </w:r>
-    </w:p>
-    <w:p>
-      <w:pPr>
-        <w:pStyle w:val="ListParagraph"/>
-        <w:ind w:left="0" w:firstLine="360"/>
-        <w:contextualSpacing w:val="0"/>
-        <w:jc w:val="both"/>
-        <w:rPr>
-          <w:rFonts w:ascii="Times New Roman" w:hAnsi="Times New Roman" w:cs="Times New Roman"/>
-          <w:bCs/>
-          <w:sz w:val="28"/>
-          <w:szCs w:val="28"/>
-        </w:rPr>
-      </w:pPr>
-      <w:r>
-        <w:rPr>
-          <w:rFonts w:ascii="Times New Roman" w:hAnsi="Times New Roman" w:cs="Times New Roman"/>
-          <w:bCs/>
-          <w:sz w:val="28"/>
-          <w:szCs w:val="28"/>
-        </w:rPr>
-        <w:t xml:space="preserve">Mô hình hồi quy Logistic sử dụng một hàm sigmoid để ánh xạ mỗi văn bản vào một nhãn cụ thể (0/1 hoặc đa nhãn).  </w:t>
-      </w:r>
-    </w:p>
-    <w:p>
-      <w:pPr>
-        <w:pStyle w:val="ListParagraph"/>
-        <w:ind w:left="0" w:firstLine="360"/>
-        <w:contextualSpacing w:val="0"/>
-        <w:jc w:val="both"/>
-        <w:rPr>
-          <w:rFonts w:ascii="Times New Roman" w:hAnsi="Times New Roman" w:cs="Times New Roman"/>
-          <w:bCs/>
-          <w:sz w:val="28"/>
-          <w:szCs w:val="28"/>
-        </w:rPr>
-      </w:pPr>
-      <w:r>
-        <w:rPr>
-          <w:rFonts w:ascii="Times New Roman" w:hAnsi="Times New Roman" w:cs="Times New Roman"/>
-          <w:bCs/>
-          <w:sz w:val="28"/>
-          <w:szCs w:val="28"/>
-        </w:rPr>
-        <w:t xml:space="preserve">Ưu điểm: </w:t>
+        <w:t>Đảm bảo tính an toàn dữ liệu: Nếu một DataNode gặp lỗi, dữ liệu vẫn có thể truy xuất từ bản sao trên DataNode khác.</w:t>
       </w:r>
     </w:p>
     <w:p>
@@ -9467,10 +9308,9 @@
         <w:pStyle w:val="ListParagraph"/>
         <w:numPr>
           <w:ilvl w:val="0"/>
-          <w:numId w:val="2"/>
+          <w:numId w:val="33"/>
         </w:numPr>
-        <w:spacing w:after="120"/>
-        <w:ind w:left="900" w:hanging="270"/>
+        <w:ind w:left="1440"/>
         <w:contextualSpacing w:val="0"/>
         <w:jc w:val="both"/>
         <w:rPr>
@@ -9487,7 +9327,42 @@
           <w:sz w:val="28"/>
           <w:szCs w:val="28"/>
         </w:rPr>
-        <w:t xml:space="preserve">Hiệu năng tốt hơn Naive Bayes khi dữ liệu lớn hơn.  </w:t>
+        <w:t>Xuất dữ liệu song song: Spark có khả năng đồng thời đọc từ nhiều DataNode.</w:t>
+      </w:r>
+    </w:p>
+    <w:p>
+      <w:pPr>
+        <w:pStyle w:val="Heading3"/>
+        <w:numPr>
+          <w:ilvl w:val="2"/>
+          <w:numId w:val="8"/>
+        </w:numPr>
+      </w:pPr>
+      <w:r>
+        <w:t>Hệ thống Spark Cluster</w:t>
+      </w:r>
+    </w:p>
+    <w:p>
+      <w:pPr>
+        <w:pStyle w:val="ListParagraph"/>
+        <w:ind w:left="0"/>
+        <w:contextualSpacing w:val="0"/>
+        <w:jc w:val="both"/>
+        <w:rPr>
+          <w:rFonts w:ascii="Times New Roman" w:hAnsi="Times New Roman" w:cs="Times New Roman"/>
+          <w:bCs/>
+          <w:sz w:val="28"/>
+          <w:szCs w:val="28"/>
+        </w:rPr>
+      </w:pPr>
+      <w:r>
+        <w:rPr>
+          <w:rFonts w:ascii="Times New Roman" w:hAnsi="Times New Roman" w:cs="Times New Roman"/>
+          <w:bCs/>
+          <w:sz w:val="28"/>
+          <w:szCs w:val="28"/>
+        </w:rPr>
+        <w:t>Spark Cluster bao gồm:</w:t>
       </w:r>
     </w:p>
     <w:p>
@@ -9495,10 +9370,9 @@
         <w:pStyle w:val="ListParagraph"/>
         <w:numPr>
           <w:ilvl w:val="0"/>
-          <w:numId w:val="2"/>
+          <w:numId w:val="32"/>
         </w:numPr>
-        <w:spacing w:after="120"/>
-        <w:ind w:left="900" w:hanging="270"/>
+        <w:ind w:left="630"/>
         <w:contextualSpacing w:val="0"/>
         <w:jc w:val="both"/>
         <w:rPr>
@@ -9515,30 +9389,7 @@
           <w:sz w:val="28"/>
           <w:szCs w:val="28"/>
         </w:rPr>
-        <w:t xml:space="preserve">Đơn giản, không yêu cầu nhiều tài nguyên tính toán.  </w:t>
-      </w:r>
-    </w:p>
-    <w:p>
-      <w:pPr>
-        <w:pStyle w:val="ListParagraph"/>
-        <w:ind w:left="0" w:firstLine="360"/>
-        <w:contextualSpacing w:val="0"/>
-        <w:jc w:val="both"/>
-        <w:rPr>
-          <w:rFonts w:ascii="Times New Roman" w:hAnsi="Times New Roman" w:cs="Times New Roman"/>
-          <w:bCs/>
-          <w:sz w:val="28"/>
-          <w:szCs w:val="28"/>
-        </w:rPr>
-      </w:pPr>
-      <w:r>
-        <w:rPr>
-          <w:rFonts w:ascii="Times New Roman" w:hAnsi="Times New Roman" w:cs="Times New Roman"/>
-          <w:bCs/>
-          <w:sz w:val="28"/>
-          <w:szCs w:val="28"/>
-        </w:rPr>
-        <w:t xml:space="preserve">Nhược điểm: </w:t>
+        <w:t>1 Spark Master: Đóng vai trò điều phối và quản lý các tác vụ song song, phân bổ nhiệm vụ xử lý đến các Spark Worker.</w:t>
       </w:r>
     </w:p>
     <w:p>
@@ -9546,10 +9397,9 @@
         <w:pStyle w:val="ListParagraph"/>
         <w:numPr>
           <w:ilvl w:val="0"/>
-          <w:numId w:val="2"/>
+          <w:numId w:val="32"/>
         </w:numPr>
-        <w:spacing w:after="120"/>
-        <w:ind w:left="900" w:hanging="270"/>
+        <w:ind w:left="630"/>
         <w:contextualSpacing w:val="0"/>
         <w:jc w:val="both"/>
         <w:rPr>
@@ -9566,39 +9416,13 @@
           <w:sz w:val="28"/>
           <w:szCs w:val="28"/>
         </w:rPr>
-        <w:t xml:space="preserve">Chỉ hoạt động tốt với dữ liệu có cấu trúc và không phức tạp.  </w:t>
-      </w:r>
-    </w:p>
-    <w:p>
-      <w:pPr>
-        <w:spacing w:after="120"/>
-        <w:ind w:left="1350"/>
-        <w:jc w:val="both"/>
-        <w:rPr>
-          <w:rFonts w:ascii="Times New Roman" w:hAnsi="Times New Roman" w:cs="Times New Roman"/>
-          <w:bCs/>
-          <w:sz w:val="28"/>
-          <w:szCs w:val="28"/>
-        </w:rPr>
-      </w:pPr>
-    </w:p>
-    <w:p>
-      <w:pPr>
-        <w:pStyle w:val="Heading3"/>
-      </w:pPr>
-      <w:bookmarkStart w:id="8" w:name="_Toc216805059"/>
-      <w:r>
-        <w:t>Support Vector Machine (SVM):</w:t>
-      </w:r>
-      <w:bookmarkEnd w:id="8"/>
-      <w:r>
-        <w:t xml:space="preserve"> </w:t>
+        <w:t>2 Spark Worker: Thực hiện tính toán phân tán trên nhiều phân vùng dữ liệu, hỗ trợ xử lý song song và giảm thiểu thời gian chạy cho các bài toán dữ liệu lớn, học máy hoặc phân tích.</w:t>
       </w:r>
     </w:p>
     <w:p>
       <w:pPr>
         <w:pStyle w:val="ListParagraph"/>
-        <w:ind w:left="0" w:firstLine="360"/>
+        <w:ind w:left="0"/>
         <w:contextualSpacing w:val="0"/>
         <w:jc w:val="both"/>
         <w:rPr>
@@ -9615,30 +9439,7 @@
           <w:sz w:val="28"/>
           <w:szCs w:val="28"/>
         </w:rPr>
-        <w:t xml:space="preserve">SVM tìm một siêu phẳng tối ưu để phân chia dữ liệu thành các phân lớp.  </w:t>
-      </w:r>
-    </w:p>
-    <w:p>
-      <w:pPr>
-        <w:pStyle w:val="ListParagraph"/>
-        <w:ind w:left="0" w:firstLine="360"/>
-        <w:contextualSpacing w:val="0"/>
-        <w:jc w:val="both"/>
-        <w:rPr>
-          <w:rFonts w:ascii="Times New Roman" w:hAnsi="Times New Roman" w:cs="Times New Roman"/>
-          <w:bCs/>
-          <w:sz w:val="28"/>
-          <w:szCs w:val="28"/>
-        </w:rPr>
-      </w:pPr>
-      <w:r>
-        <w:rPr>
-          <w:rFonts w:ascii="Times New Roman" w:hAnsi="Times New Roman" w:cs="Times New Roman"/>
-          <w:bCs/>
-          <w:sz w:val="28"/>
-          <w:szCs w:val="28"/>
-        </w:rPr>
-        <w:t xml:space="preserve">Ưu điểm:  </w:t>
+        <w:t>Spark Cluster được tích hợp với HDFS cho phép:</w:t>
       </w:r>
     </w:p>
     <w:p>
@@ -9646,10 +9447,9 @@
         <w:pStyle w:val="ListParagraph"/>
         <w:numPr>
           <w:ilvl w:val="0"/>
-          <w:numId w:val="2"/>
+          <w:numId w:val="32"/>
         </w:numPr>
-        <w:spacing w:after="120"/>
-        <w:ind w:left="900" w:hanging="270"/>
+        <w:ind w:left="630"/>
         <w:contextualSpacing w:val="0"/>
         <w:jc w:val="both"/>
         <w:rPr>
@@ -9666,7 +9466,7 @@
           <w:sz w:val="28"/>
           <w:szCs w:val="28"/>
         </w:rPr>
-        <w:t xml:space="preserve">Hoạt động tốt trong không gian chiều cao và với dữ liệu ít.  </w:t>
+        <w:t>Xử lý dữ liệu trực tiếp từ HDFS.</w:t>
       </w:r>
     </w:p>
     <w:p>
@@ -9674,10 +9474,9 @@
         <w:pStyle w:val="ListParagraph"/>
         <w:numPr>
           <w:ilvl w:val="0"/>
-          <w:numId w:val="2"/>
+          <w:numId w:val="32"/>
         </w:numPr>
-        <w:spacing w:after="120"/>
-        <w:ind w:left="900" w:hanging="270"/>
+        <w:ind w:left="630"/>
         <w:contextualSpacing w:val="0"/>
         <w:jc w:val="both"/>
         <w:rPr>
@@ -9694,30 +9493,7 @@
           <w:sz w:val="28"/>
           <w:szCs w:val="28"/>
         </w:rPr>
-        <w:t xml:space="preserve">Phù hợp với các dữ liệu có ít nhiễu.  </w:t>
-      </w:r>
-    </w:p>
-    <w:p>
-      <w:pPr>
-        <w:pStyle w:val="ListParagraph"/>
-        <w:ind w:left="0" w:firstLine="360"/>
-        <w:contextualSpacing w:val="0"/>
-        <w:jc w:val="both"/>
-        <w:rPr>
-          <w:rFonts w:ascii="Times New Roman" w:hAnsi="Times New Roman" w:cs="Times New Roman"/>
-          <w:bCs/>
-          <w:sz w:val="28"/>
-          <w:szCs w:val="28"/>
-        </w:rPr>
-      </w:pPr>
-      <w:r>
-        <w:rPr>
-          <w:rFonts w:ascii="Times New Roman" w:hAnsi="Times New Roman" w:cs="Times New Roman"/>
-          <w:bCs/>
-          <w:sz w:val="28"/>
-          <w:szCs w:val="28"/>
-        </w:rPr>
-        <w:t xml:space="preserve">Nhược điểm:  </w:t>
+        <w:t>Tương tác với Hive Metastore để đọc dữ liệu cấu trúc và thực hiện các truy vấn nhanh chóng.</w:t>
       </w:r>
     </w:p>
     <w:p>
@@ -9725,10 +9501,9 @@
         <w:pStyle w:val="ListParagraph"/>
         <w:numPr>
           <w:ilvl w:val="0"/>
-          <w:numId w:val="2"/>
+          <w:numId w:val="32"/>
         </w:numPr>
-        <w:spacing w:after="120"/>
-        <w:ind w:left="900" w:hanging="270"/>
+        <w:ind w:left="630"/>
         <w:contextualSpacing w:val="0"/>
         <w:jc w:val="both"/>
         <w:rPr>
@@ -9745,25 +9520,35 @@
           <w:sz w:val="28"/>
           <w:szCs w:val="28"/>
         </w:rPr>
-        <w:t xml:space="preserve">Thời gian tính toán lâu khi kích thước và số lượng dữ liệu lớn.  </w:t>
-      </w:r>
-    </w:p>
-    <w:p>
-      <w:pPr>
-        <w:rPr>
-          <w:rFonts w:ascii="Times New Roman" w:hAnsi="Times New Roman" w:cs="Times New Roman"/>
-          <w:bCs/>
-          <w:sz w:val="28"/>
-          <w:szCs w:val="28"/>
-        </w:rPr>
-      </w:pPr>
-      <w:r>
-        <w:rPr>
-          <w:rFonts w:ascii="Times New Roman" w:hAnsi="Times New Roman" w:cs="Times New Roman"/>
-          <w:bCs/>
-          <w:sz w:val="28"/>
-          <w:szCs w:val="28"/>
-        </w:rPr>
+        <w:t>Thực thi các mô hình học máy và xử lý thời gian thực.</w:t>
+      </w:r>
+    </w:p>
+    <w:p>
+      <w:pPr>
+        <w:pStyle w:val="Heading3"/>
+        <w:numPr>
+          <w:ilvl w:val="2"/>
+          <w:numId w:val="8"/>
+        </w:numPr>
+      </w:pPr>
+      <w:r>
+        <w:t>Hệ thống MongoDB</w:t>
+      </w:r>
+    </w:p>
+    <w:p>
+      <w:pPr>
+        <w:pStyle w:val="Heading3"/>
+        <w:numPr>
+          <w:ilvl w:val="2"/>
+          <w:numId w:val="8"/>
+        </w:numPr>
+      </w:pPr>
+      <w:r>
+        <w:t>N</w:t>
+      </w:r>
+    </w:p>
+    <w:p>
+      <w:r>
         <w:br w:type="page"/>
       </w:r>
     </w:p>
@@ -9773,401 +9558,430 @@
         <w:tabs>
           <w:tab w:val="left" w:pos="540"/>
         </w:tabs>
-      </w:pPr>
-      <w:r>
+        <w:rPr>
+          <w:bCs/>
+        </w:rPr>
+      </w:pPr>
+      <w:r>
+        <w:rPr>
+          <w:bCs/>
+        </w:rPr>
         <w:lastRenderedPageBreak/>
-        <w:t xml:space="preserve"> </w:t>
-      </w:r>
-      <w:bookmarkStart w:id="9" w:name="_Toc216805060"/>
-      <w:r>
-        <w:t>Phương pháp đánh giá mô hình</w:t>
-      </w:r>
-      <w:bookmarkEnd w:id="9"/>
-    </w:p>
-    <w:p>
-      <w:pPr>
-        <w:pStyle w:val="ListParagraph"/>
-        <w:ind w:left="0" w:firstLine="360"/>
-        <w:contextualSpacing w:val="0"/>
-        <w:jc w:val="both"/>
-        <w:rPr>
-          <w:rFonts w:ascii="Times New Roman" w:hAnsi="Times New Roman" w:cs="Times New Roman"/>
-          <w:bCs/>
-          <w:sz w:val="28"/>
-          <w:szCs w:val="28"/>
-        </w:rPr>
-      </w:pPr>
-      <w:r>
-        <w:rPr>
-          <w:rFonts w:ascii="Times New Roman" w:hAnsi="Times New Roman" w:cs="Times New Roman"/>
-          <w:bCs/>
-          <w:sz w:val="28"/>
-          <w:szCs w:val="28"/>
-        </w:rPr>
-        <w:t>Phương pháp đánh giá mô hình trong bài toán phân tích cảm xúc giúp kiểm tra xem mô hình có hoạt động tốt hay không. Một số tiêu chí đánh giá phổ biến:</w:t>
-      </w:r>
-    </w:p>
-    <w:p>
-      <w:pPr>
-        <w:pStyle w:val="Heading3"/>
-        <w:numPr>
-          <w:ilvl w:val="2"/>
-          <w:numId w:val="10"/>
-        </w:numPr>
-      </w:pPr>
-      <w:bookmarkStart w:id="10" w:name="_Toc216805061"/>
-      <w:r>
-        <w:t>Accuracy (Độ chính xác):</w:t>
-      </w:r>
-      <w:bookmarkEnd w:id="10"/>
+        <w:t>D</w:t>
+      </w:r>
+      <w:r>
+        <w:rPr>
+          <w:bCs/>
+        </w:rPr>
+        <w:t>ữ</w:t>
+      </w:r>
+      <w:r>
+        <w:rPr>
+          <w:bCs/>
+        </w:rPr>
+        <w:t xml:space="preserve"> liệu</w:t>
+      </w:r>
+      <w:bookmarkEnd w:id="6"/>
+    </w:p>
+    <w:p>
+      <w:pPr>
+        <w:rPr>
+          <w:rFonts w:ascii="Times New Roman" w:hAnsi="Times New Roman" w:cs="Times New Roman"/>
+          <w:bCs/>
+          <w:sz w:val="28"/>
+          <w:szCs w:val="28"/>
+        </w:rPr>
+      </w:pPr>
+      <w:r>
+        <w:rPr>
+          <w:rFonts w:ascii="Times New Roman" w:hAnsi="Times New Roman" w:cs="Times New Roman"/>
+          <w:bCs/>
+          <w:sz w:val="28"/>
+          <w:szCs w:val="28"/>
+        </w:rPr>
+        <w:t>D</w:t>
+      </w:r>
+      <w:r>
+        <w:rPr>
+          <w:rFonts w:ascii="Times New Roman" w:hAnsi="Times New Roman" w:cs="Times New Roman"/>
+          <w:bCs/>
+          <w:sz w:val="28"/>
+          <w:szCs w:val="28"/>
+        </w:rPr>
+        <w:t>ữ liệu</w:t>
+      </w:r>
+      <w:r>
+        <w:rPr>
+          <w:rFonts w:ascii="Times New Roman" w:hAnsi="Times New Roman" w:cs="Times New Roman"/>
+          <w:bCs/>
+          <w:sz w:val="28"/>
+          <w:szCs w:val="28"/>
+        </w:rPr>
+        <w:t xml:space="preserve"> được sử dụng là</w:t>
+      </w:r>
+      <w:r>
+        <w:rPr>
+          <w:rFonts w:ascii="Times New Roman" w:hAnsi="Times New Roman" w:cs="Times New Roman"/>
+          <w:bCs/>
+          <w:sz w:val="28"/>
+          <w:szCs w:val="28"/>
+        </w:rPr>
+        <w:t xml:space="preserve"> Online Retail Dataset được cung cấp trên nền tảng Kaggle. Đây là bộ dữ liệu thực tế được thu thập từ một công ty bán lẻ trực tuyến có trụ sở tại </w:t>
+      </w:r>
+      <w:r>
+        <w:rPr>
+          <w:rFonts w:ascii="Times New Roman" w:hAnsi="Times New Roman" w:cs="Times New Roman"/>
+          <w:bCs/>
+          <w:sz w:val="28"/>
+          <w:szCs w:val="28"/>
+        </w:rPr>
+        <w:t>United Kingdom</w:t>
+      </w:r>
+      <w:r>
+        <w:rPr>
+          <w:rFonts w:ascii="Times New Roman" w:hAnsi="Times New Roman" w:cs="Times New Roman"/>
+          <w:bCs/>
+          <w:sz w:val="28"/>
+          <w:szCs w:val="28"/>
+        </w:rPr>
+        <w:t>, gồm các thông tin giao dịch phát sinh trong khoảng thời gian từ năm 2010 đến 2011.</w:t>
+      </w:r>
+      <w:r>
+        <w:rPr>
+          <w:rFonts w:ascii="Times New Roman" w:hAnsi="Times New Roman" w:cs="Times New Roman"/>
+          <w:bCs/>
+          <w:sz w:val="28"/>
+          <w:szCs w:val="28"/>
+        </w:rPr>
+        <w:t xml:space="preserve"> Dữ liệu được lưu dưới dạng csv và số lượng bản ghi là 541,909 mẫu, với cấu trúc có 8 trường như sau:</w:t>
+      </w:r>
     </w:p>
     <w:p>
       <w:pPr>
         <w:pStyle w:val="ListParagraph"/>
         <w:numPr>
           <w:ilvl w:val="0"/>
-          <w:numId w:val="2"/>
+          <w:numId w:val="27"/>
         </w:numPr>
-        <w:spacing w:after="120"/>
-        <w:ind w:left="900" w:hanging="270"/>
-        <w:contextualSpacing w:val="0"/>
-        <w:jc w:val="both"/>
-        <w:rPr>
-          <w:rFonts w:ascii="Times New Roman" w:hAnsi="Times New Roman" w:cs="Times New Roman"/>
-          <w:bCs/>
-          <w:sz w:val="28"/>
-          <w:szCs w:val="28"/>
-        </w:rPr>
-      </w:pPr>
-      <w:r>
-        <w:rPr>
-          <w:rFonts w:ascii="Times New Roman" w:hAnsi="Times New Roman" w:cs="Times New Roman"/>
-          <w:bCs/>
-          <w:sz w:val="28"/>
-          <w:szCs w:val="28"/>
-        </w:rPr>
-        <w:t>Accuracy đo tỉ lệ số lượng dự đoán đúng trên tổng số dữ liệu.</w:t>
-      </w:r>
-    </w:p>
-    <w:p>
-      <w:pPr>
-        <w:pStyle w:val="ListParagraph"/>
+        <w:rPr>
+          <w:rFonts w:ascii="Times New Roman" w:hAnsi="Times New Roman" w:cs="Times New Roman"/>
+          <w:bCs/>
+          <w:sz w:val="28"/>
+          <w:szCs w:val="28"/>
+        </w:rPr>
+      </w:pPr>
+      <w:r>
+        <w:rPr>
+          <w:rFonts w:ascii="Times New Roman" w:hAnsi="Times New Roman" w:cs="Times New Roman"/>
+          <w:b/>
+          <w:bCs/>
+          <w:sz w:val="28"/>
+          <w:szCs w:val="28"/>
+        </w:rPr>
+        <w:t>InvoiceNo:</w:t>
+      </w:r>
+      <w:r>
+        <w:rPr>
+          <w:rFonts w:ascii="Times New Roman" w:hAnsi="Times New Roman" w:cs="Times New Roman"/>
+          <w:bCs/>
+          <w:sz w:val="28"/>
+          <w:szCs w:val="28"/>
+        </w:rPr>
+        <w:t> Mã số hóa đơn</w:t>
+      </w:r>
+      <w:r>
+        <w:rPr>
+          <w:rFonts w:ascii="Times New Roman" w:hAnsi="Times New Roman" w:cs="Times New Roman"/>
+          <w:bCs/>
+          <w:sz w:val="28"/>
+          <w:szCs w:val="28"/>
+        </w:rPr>
+        <w:t>, n</w:t>
+      </w:r>
+      <w:r>
+        <w:rPr>
+          <w:rFonts w:ascii="Times New Roman" w:hAnsi="Times New Roman" w:cs="Times New Roman"/>
+          <w:bCs/>
+          <w:sz w:val="28"/>
+          <w:szCs w:val="28"/>
+        </w:rPr>
+        <w:t>ếu bắt đầu bằng chữ ‘c’ nghĩa là đơn này đã bị hủy</w:t>
+      </w:r>
+    </w:p>
+    <w:p>
+      <w:pPr>
         <w:numPr>
           <w:ilvl w:val="0"/>
-          <w:numId w:val="2"/>
+          <w:numId w:val="27"/>
         </w:numPr>
-        <w:spacing w:after="120"/>
-        <w:ind w:left="900" w:hanging="270"/>
-        <w:contextualSpacing w:val="0"/>
-        <w:jc w:val="both"/>
-        <w:rPr>
-          <w:rFonts w:ascii="Times New Roman" w:hAnsi="Times New Roman" w:cs="Times New Roman"/>
-          <w:bCs/>
-          <w:sz w:val="28"/>
-          <w:szCs w:val="28"/>
-        </w:rPr>
-      </w:pPr>
-      <w:r>
-        <w:rPr>
-          <w:rFonts w:ascii="Times New Roman" w:hAnsi="Times New Roman" w:cs="Times New Roman"/>
-          <w:bCs/>
-          <w:sz w:val="28"/>
-          <w:szCs w:val="28"/>
-        </w:rPr>
-        <w:t>Công thức: Accuracy = (Số dự đoán đúng) / (Tổng số dữ liệu).</w:t>
-      </w:r>
-    </w:p>
-    <w:p>
-      <w:pPr>
-        <w:pStyle w:val="ListParagraph"/>
+        <w:rPr>
+          <w:rFonts w:ascii="Times New Roman" w:hAnsi="Times New Roman" w:cs="Times New Roman"/>
+          <w:bCs/>
+          <w:sz w:val="28"/>
+          <w:szCs w:val="28"/>
+        </w:rPr>
+      </w:pPr>
+      <w:r>
+        <w:rPr>
+          <w:rFonts w:ascii="Times New Roman" w:hAnsi="Times New Roman" w:cs="Times New Roman"/>
+          <w:b/>
+          <w:bCs/>
+          <w:sz w:val="28"/>
+          <w:szCs w:val="28"/>
+        </w:rPr>
+        <w:t>StockCode:</w:t>
+      </w:r>
+      <w:r>
+        <w:rPr>
+          <w:rFonts w:ascii="Times New Roman" w:hAnsi="Times New Roman" w:cs="Times New Roman"/>
+          <w:bCs/>
+          <w:sz w:val="28"/>
+          <w:szCs w:val="28"/>
+        </w:rPr>
+        <w:t> Mã sản phẩm</w:t>
+      </w:r>
+    </w:p>
+    <w:p>
+      <w:pPr>
         <w:numPr>
           <w:ilvl w:val="0"/>
-          <w:numId w:val="2"/>
+          <w:numId w:val="27"/>
         </w:numPr>
-        <w:spacing w:after="120"/>
-        <w:ind w:left="900" w:hanging="270"/>
-        <w:contextualSpacing w:val="0"/>
-        <w:jc w:val="both"/>
-        <w:rPr>
-          <w:rFonts w:ascii="Times New Roman" w:hAnsi="Times New Roman" w:cs="Times New Roman"/>
-          <w:bCs/>
-          <w:sz w:val="28"/>
-          <w:szCs w:val="28"/>
-        </w:rPr>
-      </w:pPr>
-      <w:r>
-        <w:rPr>
-          <w:rFonts w:ascii="Times New Roman" w:hAnsi="Times New Roman" w:cs="Times New Roman"/>
-          <w:bCs/>
-          <w:sz w:val="28"/>
-          <w:szCs w:val="28"/>
-        </w:rPr>
-        <w:t>Ưu điểm: Đơn giản, dễ hiểu.</w:t>
-      </w:r>
-    </w:p>
-    <w:p>
-      <w:pPr>
-        <w:pStyle w:val="ListParagraph"/>
+        <w:rPr>
+          <w:rFonts w:ascii="Times New Roman" w:hAnsi="Times New Roman" w:cs="Times New Roman"/>
+          <w:bCs/>
+          <w:sz w:val="28"/>
+          <w:szCs w:val="28"/>
+        </w:rPr>
+      </w:pPr>
+      <w:r>
+        <w:rPr>
+          <w:rFonts w:ascii="Times New Roman" w:hAnsi="Times New Roman" w:cs="Times New Roman"/>
+          <w:b/>
+          <w:bCs/>
+          <w:sz w:val="28"/>
+          <w:szCs w:val="28"/>
+        </w:rPr>
+        <w:t>Description:</w:t>
+      </w:r>
+      <w:r>
+        <w:rPr>
+          <w:rFonts w:ascii="Times New Roman" w:hAnsi="Times New Roman" w:cs="Times New Roman"/>
+          <w:bCs/>
+          <w:sz w:val="28"/>
+          <w:szCs w:val="28"/>
+        </w:rPr>
+        <w:t> Tên sản phẩm</w:t>
+      </w:r>
+    </w:p>
+    <w:p>
+      <w:pPr>
         <w:numPr>
           <w:ilvl w:val="0"/>
-          <w:numId w:val="2"/>
+          <w:numId w:val="27"/>
         </w:numPr>
-        <w:spacing w:after="120"/>
-        <w:ind w:left="900" w:hanging="270"/>
-        <w:contextualSpacing w:val="0"/>
-        <w:jc w:val="both"/>
-        <w:rPr>
-          <w:rFonts w:ascii="Times New Roman" w:hAnsi="Times New Roman" w:cs="Times New Roman"/>
-          <w:bCs/>
-          <w:sz w:val="28"/>
-          <w:szCs w:val="28"/>
-        </w:rPr>
-      </w:pPr>
-      <w:r>
-        <w:rPr>
-          <w:rFonts w:ascii="Times New Roman" w:hAnsi="Times New Roman" w:cs="Times New Roman"/>
-          <w:bCs/>
-          <w:sz w:val="28"/>
-          <w:szCs w:val="28"/>
-        </w:rPr>
-        <w:t>Nhược điểm: Không đánh giá được sự mất cân bằng dữ liệu khi một loại nhãn chiếm đa số.</w:t>
-      </w:r>
-    </w:p>
-    <w:p>
-      <w:pPr>
-        <w:pStyle w:val="Heading3"/>
-      </w:pPr>
-      <w:bookmarkStart w:id="11" w:name="_Toc216805062"/>
-      <w:r>
-        <w:t>Precision (Độ chính xác dự đoán):</w:t>
-      </w:r>
-      <w:bookmarkEnd w:id="11"/>
-    </w:p>
-    <w:p>
-      <w:pPr>
-        <w:pStyle w:val="ListParagraph"/>
+        <w:rPr>
+          <w:rFonts w:ascii="Times New Roman" w:hAnsi="Times New Roman" w:cs="Times New Roman"/>
+          <w:bCs/>
+          <w:sz w:val="28"/>
+          <w:szCs w:val="28"/>
+        </w:rPr>
+      </w:pPr>
+      <w:r>
+        <w:rPr>
+          <w:rFonts w:ascii="Times New Roman" w:hAnsi="Times New Roman" w:cs="Times New Roman"/>
+          <w:b/>
+          <w:bCs/>
+          <w:sz w:val="28"/>
+          <w:szCs w:val="28"/>
+        </w:rPr>
+        <w:t>Quantity:</w:t>
+      </w:r>
+      <w:r>
+        <w:rPr>
+          <w:rFonts w:ascii="Times New Roman" w:hAnsi="Times New Roman" w:cs="Times New Roman"/>
+          <w:bCs/>
+          <w:sz w:val="28"/>
+          <w:szCs w:val="28"/>
+        </w:rPr>
+        <w:t> Số lượng sản phẩm</w:t>
+      </w:r>
+      <w:r>
+        <w:rPr>
+          <w:rFonts w:ascii="Times New Roman" w:hAnsi="Times New Roman" w:cs="Times New Roman"/>
+          <w:bCs/>
+          <w:sz w:val="28"/>
+          <w:szCs w:val="28"/>
+        </w:rPr>
+        <w:t xml:space="preserve"> trong</w:t>
+      </w:r>
+      <w:r>
+        <w:rPr>
+          <w:rFonts w:ascii="Times New Roman" w:hAnsi="Times New Roman" w:cs="Times New Roman"/>
+          <w:bCs/>
+          <w:sz w:val="28"/>
+          <w:szCs w:val="28"/>
+        </w:rPr>
+        <w:t xml:space="preserve"> giao dịch</w:t>
+      </w:r>
+    </w:p>
+    <w:p>
+      <w:pPr>
         <w:numPr>
           <w:ilvl w:val="0"/>
-          <w:numId w:val="2"/>
+          <w:numId w:val="27"/>
         </w:numPr>
-        <w:spacing w:after="120"/>
-        <w:ind w:left="900" w:hanging="270"/>
-        <w:contextualSpacing w:val="0"/>
-        <w:jc w:val="both"/>
-        <w:rPr>
-          <w:rFonts w:ascii="Times New Roman" w:hAnsi="Times New Roman" w:cs="Times New Roman"/>
-          <w:bCs/>
-          <w:sz w:val="28"/>
-          <w:szCs w:val="28"/>
-        </w:rPr>
-      </w:pPr>
-      <w:r>
-        <w:rPr>
-          <w:rFonts w:ascii="Times New Roman" w:hAnsi="Times New Roman" w:cs="Times New Roman"/>
-          <w:bCs/>
-          <w:sz w:val="28"/>
-          <w:szCs w:val="28"/>
-        </w:rPr>
-        <w:t>Precision đo tỉ lệ dự đoán đúng của mô hình trong số các dự đoán mà mô hình đưa ra cho một lớp cụ thể. Giúp đánh giá khả năng dự đoán đúng của mô hình khi mô hình gắn nhãn.</w:t>
-      </w:r>
-    </w:p>
-    <w:p>
-      <w:pPr>
-        <w:pStyle w:val="ListParagraph"/>
+        <w:rPr>
+          <w:rFonts w:ascii="Times New Roman" w:hAnsi="Times New Roman" w:cs="Times New Roman"/>
+          <w:bCs/>
+          <w:sz w:val="28"/>
+          <w:szCs w:val="28"/>
+        </w:rPr>
+      </w:pPr>
+      <w:r>
+        <w:rPr>
+          <w:rFonts w:ascii="Times New Roman" w:hAnsi="Times New Roman" w:cs="Times New Roman"/>
+          <w:b/>
+          <w:bCs/>
+          <w:sz w:val="28"/>
+          <w:szCs w:val="28"/>
+        </w:rPr>
+        <w:t>InvoiceDate:</w:t>
+      </w:r>
+      <w:r>
+        <w:rPr>
+          <w:rFonts w:ascii="Times New Roman" w:hAnsi="Times New Roman" w:cs="Times New Roman"/>
+          <w:bCs/>
+          <w:sz w:val="28"/>
+          <w:szCs w:val="28"/>
+        </w:rPr>
+        <w:t> Ngày giao dịch</w:t>
+      </w:r>
+    </w:p>
+    <w:p>
+      <w:pPr>
         <w:numPr>
           <w:ilvl w:val="0"/>
-          <w:numId w:val="2"/>
+          <w:numId w:val="27"/>
         </w:numPr>
-        <w:spacing w:after="120"/>
-        <w:ind w:left="900" w:hanging="270"/>
-        <w:contextualSpacing w:val="0"/>
-        <w:jc w:val="both"/>
-        <w:rPr>
-          <w:rFonts w:ascii="Times New Roman" w:hAnsi="Times New Roman" w:cs="Times New Roman"/>
-          <w:bCs/>
-          <w:sz w:val="28"/>
-          <w:szCs w:val="28"/>
-        </w:rPr>
-      </w:pPr>
-      <w:r>
-        <w:rPr>
-          <w:rFonts w:ascii="Times New Roman" w:hAnsi="Times New Roman" w:cs="Times New Roman"/>
-          <w:bCs/>
-          <w:sz w:val="28"/>
-          <w:szCs w:val="28"/>
-        </w:rPr>
-        <w:t>Công thức: Precision = (True Positives) / (True Positives + False Positives).</w:t>
-      </w:r>
-    </w:p>
-    <w:p>
-      <w:pPr>
-        <w:pStyle w:val="Heading3"/>
-      </w:pPr>
-      <w:bookmarkStart w:id="12" w:name="_Toc216805063"/>
-      <w:r>
-        <w:t>Recall (Độ bao phủ):</w:t>
-      </w:r>
-      <w:bookmarkEnd w:id="12"/>
-    </w:p>
-    <w:p>
-      <w:pPr>
-        <w:pStyle w:val="ListParagraph"/>
+        <w:rPr>
+          <w:rFonts w:ascii="Times New Roman" w:hAnsi="Times New Roman" w:cs="Times New Roman"/>
+          <w:bCs/>
+          <w:sz w:val="28"/>
+          <w:szCs w:val="28"/>
+        </w:rPr>
+      </w:pPr>
+      <w:r>
+        <w:rPr>
+          <w:rFonts w:ascii="Times New Roman" w:hAnsi="Times New Roman" w:cs="Times New Roman"/>
+          <w:b/>
+          <w:bCs/>
+          <w:sz w:val="28"/>
+          <w:szCs w:val="28"/>
+        </w:rPr>
+        <w:t>UnitPrice:</w:t>
+      </w:r>
+      <w:r>
+        <w:rPr>
+          <w:rFonts w:ascii="Times New Roman" w:hAnsi="Times New Roman" w:cs="Times New Roman"/>
+          <w:bCs/>
+          <w:sz w:val="28"/>
+          <w:szCs w:val="28"/>
+        </w:rPr>
+        <w:t> Giá bán một sản phẩm</w:t>
+      </w:r>
+    </w:p>
+    <w:p>
+      <w:pPr>
         <w:numPr>
           <w:ilvl w:val="0"/>
-          <w:numId w:val="2"/>
+          <w:numId w:val="27"/>
         </w:numPr>
-        <w:spacing w:after="120"/>
-        <w:ind w:left="900" w:hanging="270"/>
-        <w:contextualSpacing w:val="0"/>
-        <w:jc w:val="both"/>
-        <w:rPr>
-          <w:rFonts w:ascii="Times New Roman" w:hAnsi="Times New Roman" w:cs="Times New Roman"/>
-          <w:bCs/>
-          <w:sz w:val="28"/>
-          <w:szCs w:val="28"/>
-        </w:rPr>
-      </w:pPr>
-      <w:r>
-        <w:rPr>
-          <w:rFonts w:ascii="Times New Roman" w:hAnsi="Times New Roman" w:cs="Times New Roman"/>
-          <w:bCs/>
-          <w:sz w:val="28"/>
-          <w:szCs w:val="28"/>
-        </w:rPr>
-        <w:t>Recall đo tỉ lệ số lượng dự đoán đúng so với tổng số nhãn thực tế của lớp đó. Giúp đánh giá khả năng tìm đủ tất cả các nhãn thực sự đúng trong tập dữ liệu.</w:t>
-      </w:r>
-    </w:p>
-    <w:p>
-      <w:pPr>
-        <w:pStyle w:val="ListParagraph"/>
+        <w:rPr>
+          <w:rFonts w:ascii="Times New Roman" w:hAnsi="Times New Roman" w:cs="Times New Roman"/>
+          <w:bCs/>
+          <w:sz w:val="28"/>
+          <w:szCs w:val="28"/>
+        </w:rPr>
+      </w:pPr>
+      <w:r>
+        <w:rPr>
+          <w:rFonts w:ascii="Times New Roman" w:hAnsi="Times New Roman" w:cs="Times New Roman"/>
+          <w:b/>
+          <w:bCs/>
+          <w:sz w:val="28"/>
+          <w:szCs w:val="28"/>
+        </w:rPr>
+        <w:t>CustomerID:</w:t>
+      </w:r>
+      <w:r>
+        <w:rPr>
+          <w:rFonts w:ascii="Times New Roman" w:hAnsi="Times New Roman" w:cs="Times New Roman"/>
+          <w:bCs/>
+          <w:sz w:val="28"/>
+          <w:szCs w:val="28"/>
+        </w:rPr>
+        <w:t> Mã khách hàng</w:t>
+      </w:r>
+    </w:p>
+    <w:p>
+      <w:pPr>
         <w:numPr>
           <w:ilvl w:val="0"/>
-          <w:numId w:val="2"/>
+          <w:numId w:val="27"/>
         </w:numPr>
-        <w:spacing w:after="120"/>
-        <w:ind w:left="900" w:hanging="270"/>
-        <w:contextualSpacing w:val="0"/>
-        <w:jc w:val="both"/>
-        <w:rPr>
-          <w:rFonts w:ascii="Times New Roman" w:hAnsi="Times New Roman" w:cs="Times New Roman"/>
-          <w:bCs/>
-          <w:sz w:val="28"/>
-          <w:szCs w:val="28"/>
-        </w:rPr>
-      </w:pPr>
-      <w:r>
-        <w:rPr>
-          <w:rFonts w:ascii="Times New Roman" w:hAnsi="Times New Roman" w:cs="Times New Roman"/>
-          <w:bCs/>
-          <w:sz w:val="28"/>
-          <w:szCs w:val="28"/>
-        </w:rPr>
-        <w:t>Công thức: Recall = (True Positives) / (True Positives + False Negatives).</w:t>
-      </w:r>
-    </w:p>
-    <w:p>
-      <w:pPr>
-        <w:pStyle w:val="Heading3"/>
-      </w:pPr>
-      <w:bookmarkStart w:id="13" w:name="_Toc216805064"/>
-      <w:r>
-        <w:t>F1-Score:</w:t>
-      </w:r>
-      <w:bookmarkEnd w:id="13"/>
-    </w:p>
-    <w:p>
-      <w:pPr>
-        <w:pStyle w:val="ListParagraph"/>
-        <w:numPr>
-          <w:ilvl w:val="0"/>
-          <w:numId w:val="2"/>
-        </w:numPr>
-        <w:spacing w:after="120"/>
-        <w:ind w:left="900" w:hanging="270"/>
-        <w:contextualSpacing w:val="0"/>
-        <w:jc w:val="both"/>
-        <w:rPr>
-          <w:rFonts w:ascii="Times New Roman" w:hAnsi="Times New Roman" w:cs="Times New Roman"/>
-          <w:bCs/>
-          <w:sz w:val="28"/>
-          <w:szCs w:val="28"/>
-        </w:rPr>
-      </w:pPr>
-      <w:r>
-        <w:rPr>
-          <w:rFonts w:ascii="Times New Roman" w:hAnsi="Times New Roman" w:cs="Times New Roman"/>
-          <w:bCs/>
-          <w:sz w:val="28"/>
-          <w:szCs w:val="28"/>
-        </w:rPr>
-        <w:t>F1-Score là sự kết hợp hài hòa giữa Precision và Recall để đưa ra chỉ số đánh giá cân bằng hơn.</w:t>
-      </w:r>
-    </w:p>
-    <w:p>
-      <w:pPr>
-        <w:pStyle w:val="ListParagraph"/>
-        <w:numPr>
-          <w:ilvl w:val="0"/>
-          <w:numId w:val="2"/>
-        </w:numPr>
-        <w:spacing w:after="120"/>
-        <w:ind w:left="900" w:hanging="270"/>
-        <w:contextualSpacing w:val="0"/>
-        <w:jc w:val="both"/>
-        <w:rPr>
-          <w:rFonts w:ascii="Times New Roman" w:hAnsi="Times New Roman" w:cs="Times New Roman"/>
-          <w:bCs/>
-          <w:sz w:val="28"/>
-          <w:szCs w:val="28"/>
-        </w:rPr>
-      </w:pPr>
-      <w:r>
-        <w:rPr>
-          <w:rFonts w:ascii="Times New Roman" w:hAnsi="Times New Roman" w:cs="Times New Roman"/>
-          <w:bCs/>
-          <w:sz w:val="28"/>
-          <w:szCs w:val="28"/>
-        </w:rPr>
-        <w:t>Công thức: F1 = 2 * (Precision * Recall) / (Precision + Recall).</w:t>
-      </w:r>
-    </w:p>
-    <w:p>
-      <w:pPr>
-        <w:pStyle w:val="Heading3"/>
-        <w:rPr>
-          <w:lang w:val="fr-FR"/>
-        </w:rPr>
-      </w:pPr>
-      <w:bookmarkStart w:id="14" w:name="_Toc216805065"/>
-      <w:r>
-        <w:rPr>
-          <w:lang w:val="fr-FR"/>
-        </w:rPr>
-        <w:t>Confusion Matrix (Ma trận lỗi)</w:t>
-      </w:r>
-      <w:bookmarkEnd w:id="14"/>
-    </w:p>
-    <w:p>
-      <w:pPr>
-        <w:pStyle w:val="ListParagraph"/>
-        <w:ind w:left="0" w:firstLine="360"/>
-        <w:contextualSpacing w:val="0"/>
-        <w:jc w:val="both"/>
-        <w:rPr>
-          <w:rFonts w:ascii="Times New Roman" w:hAnsi="Times New Roman" w:cs="Times New Roman"/>
-          <w:bCs/>
-          <w:sz w:val="28"/>
-          <w:szCs w:val="28"/>
-          <w:lang w:val="fr-FR"/>
-        </w:rPr>
-      </w:pPr>
-      <w:r>
-        <w:rPr>
-          <w:rFonts w:ascii="Times New Roman" w:hAnsi="Times New Roman" w:cs="Times New Roman"/>
-          <w:bCs/>
-          <w:sz w:val="28"/>
-          <w:szCs w:val="28"/>
-          <w:lang w:val="fr-FR"/>
+        <w:rPr>
+          <w:rFonts w:ascii="Times New Roman" w:hAnsi="Times New Roman" w:cs="Times New Roman"/>
+          <w:bCs/>
+          <w:sz w:val="28"/>
+          <w:szCs w:val="28"/>
+        </w:rPr>
+      </w:pPr>
+      <w:r>
+        <w:rPr>
+          <w:rFonts w:ascii="Times New Roman" w:hAnsi="Times New Roman" w:cs="Times New Roman"/>
+          <w:b/>
+          <w:bCs/>
+          <w:sz w:val="28"/>
+          <w:szCs w:val="28"/>
+        </w:rPr>
+        <w:t>Country:</w:t>
+      </w:r>
+      <w:r>
+        <w:rPr>
+          <w:rFonts w:ascii="Times New Roman" w:hAnsi="Times New Roman" w:cs="Times New Roman"/>
+          <w:bCs/>
+          <w:sz w:val="28"/>
+          <w:szCs w:val="28"/>
+        </w:rPr>
+        <w:t> Quốc gia khách hàng</w:t>
+      </w:r>
+    </w:p>
+    <w:p>
+      <w:pPr>
+        <w:rPr>
+          <w:rFonts w:ascii="Times New Roman" w:hAnsi="Times New Roman" w:cs="Times New Roman"/>
+          <w:bCs/>
+          <w:sz w:val="28"/>
+          <w:szCs w:val="28"/>
+        </w:rPr>
+      </w:pPr>
+    </w:p>
+    <w:p>
+      <w:pPr>
+        <w:rPr>
+          <w:rFonts w:ascii="Times New Roman" w:hAnsi="Times New Roman" w:cs="Times New Roman"/>
+          <w:bCs/>
+          <w:sz w:val="28"/>
+          <w:szCs w:val="28"/>
+        </w:rPr>
+      </w:pPr>
+      <w:r>
+        <w:rPr>
+          <w:rFonts w:ascii="Times New Roman" w:hAnsi="Times New Roman" w:cs="Times New Roman"/>
+          <w:bCs/>
+          <w:sz w:val="28"/>
+          <w:szCs w:val="28"/>
         </w:rPr>
         <w:t xml:space="preserve"> </w:t>
       </w:r>
@@ -10177,86 +9991,9 @@
           <w:bCs/>
           <w:sz w:val="28"/>
           <w:szCs w:val="28"/>
-          <w:lang w:val="fr-FR"/>
-        </w:rPr>
-        <w:t>L</w:t>
-      </w:r>
-      <w:r>
-        <w:rPr>
-          <w:rFonts w:ascii="Times New Roman" w:hAnsi="Times New Roman" w:cs="Times New Roman"/>
-          <w:bCs/>
-          <w:sz w:val="28"/>
-          <w:szCs w:val="28"/>
-          <w:lang w:val="fr-FR"/>
-        </w:rPr>
-        <w:t>à bảng hiển thị số lượng True Positives, True Negatives, False Positives và False Negatives. Nó hữu ích trong việc trực quan hóa sai sót của mô hình, giúp nhận diện rõ các lỗi của mô hình.</w:t>
-      </w:r>
-    </w:p>
-    <w:p>
-      <w:pPr>
-        <w:spacing w:after="120"/>
-        <w:jc w:val="both"/>
-        <w:rPr>
-          <w:rFonts w:ascii="Times New Roman" w:hAnsi="Times New Roman" w:cs="Times New Roman"/>
-          <w:bCs/>
-          <w:sz w:val="32"/>
-          <w:szCs w:val="32"/>
-          <w:lang w:val="fr-FR"/>
-        </w:rPr>
-      </w:pPr>
-    </w:p>
-    <w:p>
-      <w:pPr>
-        <w:rPr>
-          <w:rFonts w:ascii="Times New Roman" w:hAnsi="Times New Roman" w:cs="Times New Roman"/>
-          <w:bCs/>
-          <w:sz w:val="40"/>
-          <w:szCs w:val="40"/>
-          <w:lang w:val="fr-FR"/>
-        </w:rPr>
-      </w:pPr>
-      <w:r>
-        <w:rPr>
-          <w:rFonts w:ascii="Times New Roman" w:hAnsi="Times New Roman" w:cs="Times New Roman"/>
-          <w:bCs/>
-          <w:sz w:val="40"/>
-          <w:szCs w:val="40"/>
-          <w:lang w:val="fr-FR"/>
         </w:rPr>
         <w:br w:type="page"/>
       </w:r>
-    </w:p>
-    <w:p>
-      <w:pPr>
-        <w:pStyle w:val="Heading1"/>
-        <w:ind w:left="1890" w:hanging="1890"/>
-        <w:jc w:val="center"/>
-        <w:rPr>
-          <w:bCs/>
-        </w:rPr>
-      </w:pPr>
-      <w:bookmarkStart w:id="15" w:name="_Toc216805066"/>
-      <w:r>
-        <w:rPr>
-          <w:rFonts w:cs="Times New Roman"/>
-          <w:bCs/>
-          <w:szCs w:val="40"/>
-        </w:rPr>
-        <w:lastRenderedPageBreak/>
-        <w:t xml:space="preserve">Thực </w:t>
-      </w:r>
-      <w:r>
-        <w:t>nghiệm</w:t>
-      </w:r>
-      <w:r>
-        <w:rPr>
-          <w:rFonts w:cs="Times New Roman"/>
-          <w:bCs/>
-          <w:szCs w:val="40"/>
-        </w:rPr>
-        <w:t xml:space="preserve"> và kết quả</w:t>
-      </w:r>
-      <w:bookmarkEnd w:id="15"/>
     </w:p>
     <w:p>
       <w:pPr>
@@ -10268,349 +10005,26 @@
           <w:bCs/>
         </w:rPr>
       </w:pPr>
-      <w:bookmarkStart w:id="16" w:name="_Toc216805067"/>
-      <w:r>
-        <w:rPr>
-          <w:bCs/>
-        </w:rPr>
-        <w:t>Thu thập dữ liệu</w:t>
-      </w:r>
-      <w:bookmarkEnd w:id="16"/>
-    </w:p>
-    <w:p>
-      <w:pPr>
-        <w:pStyle w:val="ListParagraph"/>
-        <w:ind w:left="0" w:firstLine="360"/>
-        <w:contextualSpacing w:val="0"/>
-        <w:jc w:val="both"/>
-        <w:rPr>
-          <w:rFonts w:ascii="Times New Roman" w:hAnsi="Times New Roman" w:cs="Times New Roman"/>
-          <w:bCs/>
-          <w:sz w:val="28"/>
-          <w:szCs w:val="28"/>
-        </w:rPr>
-      </w:pPr>
-      <w:r>
-        <w:rPr>
-          <w:rFonts w:ascii="Times New Roman" w:hAnsi="Times New Roman" w:cs="Times New Roman"/>
-          <w:bCs/>
-          <w:sz w:val="28"/>
-          <w:szCs w:val="28"/>
-        </w:rPr>
-        <w:t>Dữ liệu được thu thập thủ công từ các bình luận trên Youtube thông qua Youtube Data API v3 mà Google cung cấp</w:t>
-      </w:r>
-      <w:r>
-        <w:rPr>
-          <w:rFonts w:ascii="Times New Roman" w:hAnsi="Times New Roman" w:cs="Times New Roman"/>
-          <w:bCs/>
-          <w:sz w:val="28"/>
-          <w:szCs w:val="28"/>
-        </w:rPr>
-        <w:t>.</w:t>
-      </w:r>
-      <w:r>
-        <w:rPr>
-          <w:rFonts w:ascii="Times New Roman" w:hAnsi="Times New Roman" w:cs="Times New Roman"/>
-          <w:bCs/>
-          <w:sz w:val="28"/>
-          <w:szCs w:val="28"/>
-        </w:rPr>
-        <w:t xml:space="preserve"> Vì số lượng dữ liệu thu thập quá lớn, nhóm đã quyết định sử dụng mô hình phân loại cảm xúc Tiếng Việt Vietnamese-Sentiment-visobert</w:t>
-      </w:r>
-      <w:r>
-        <w:rPr>
-          <w:rFonts w:ascii="Times New Roman" w:hAnsi="Times New Roman" w:cs="Times New Roman"/>
-          <w:bCs/>
-          <w:sz w:val="28"/>
-          <w:szCs w:val="28"/>
-        </w:rPr>
-        <w:t xml:space="preserve"> để gán nhãn tự động cho dữ liệu.</w:t>
-      </w:r>
-    </w:p>
-    <w:p>
-      <w:pPr>
-        <w:pStyle w:val="ListParagraph"/>
-        <w:ind w:left="0" w:firstLine="360"/>
-        <w:contextualSpacing w:val="0"/>
-        <w:jc w:val="both"/>
-        <w:rPr>
-          <w:rFonts w:ascii="Times New Roman" w:hAnsi="Times New Roman" w:cs="Times New Roman"/>
-          <w:bCs/>
-          <w:sz w:val="28"/>
-          <w:szCs w:val="28"/>
-        </w:rPr>
-      </w:pPr>
-      <w:r>
-        <w:rPr>
-          <w:rFonts w:ascii="Times New Roman" w:hAnsi="Times New Roman" w:cs="Times New Roman"/>
-          <w:bCs/>
-          <w:sz w:val="28"/>
-          <w:szCs w:val="28"/>
-        </w:rPr>
-        <w:t>Nhằm đảm bảo dữ liệu phản ánh tốt các ý kiến đa chiều về cảm xúc, nhóm đã lựa chọn phạm vi thu thập là các bình luận trong các video review sản phẩm công nghệ, bao gồm các chủ đề như đánh giá điện thoại, laptop, máy tính bảng,... Lý do lựa chọn phạm vi này là vì các video review công nghệ thường thu hút lượng lớn ý kiến với các góc nhìn đa dạng, và các cảm xúc trong bình luận (tích cực, tiêu cực, trung tính) có xu hướng cân bằng hơn so với các nội dung tin tức hoặc giải trí. Điều này giúp mô hình phân loại cảm xúc thu được dữ liệu đầy đủ và đại diện hơn cho bài toán nghiên cứu.</w:t>
-      </w:r>
-      <w:r>
-        <w:rPr>
-          <w:rFonts w:ascii="Times New Roman" w:hAnsi="Times New Roman" w:cs="Times New Roman"/>
-          <w:bCs/>
-          <w:sz w:val="28"/>
-          <w:szCs w:val="28"/>
-        </w:rPr>
-        <w:t xml:space="preserve"> </w:t>
-      </w:r>
-      <w:commentRangeStart w:id="17"/>
-      <w:r>
-        <w:rPr>
-          <w:rFonts w:ascii="Times New Roman" w:hAnsi="Times New Roman" w:cs="Times New Roman"/>
-          <w:bCs/>
-          <w:sz w:val="28"/>
-          <w:szCs w:val="28"/>
-        </w:rPr>
-        <w:t>Dữ liệu thu được là khoảng 60.000 mẫu với phân phối nhãn:</w:t>
-      </w:r>
-    </w:p>
-    <w:p>
-      <w:pPr>
-        <w:pStyle w:val="ListParagraph"/>
-        <w:numPr>
-          <w:ilvl w:val="0"/>
-          <w:numId w:val="2"/>
-        </w:numPr>
-        <w:spacing w:after="120"/>
-        <w:ind w:left="900" w:hanging="270"/>
-        <w:contextualSpacing w:val="0"/>
-        <w:jc w:val="both"/>
-        <w:rPr>
-          <w:rFonts w:ascii="Times New Roman" w:hAnsi="Times New Roman" w:cs="Times New Roman"/>
-          <w:bCs/>
-          <w:sz w:val="28"/>
-          <w:szCs w:val="28"/>
-        </w:rPr>
-      </w:pPr>
-      <w:r>
-        <w:rPr>
-          <w:rFonts w:ascii="Times New Roman" w:hAnsi="Times New Roman" w:cs="Times New Roman"/>
-          <w:bCs/>
-          <w:sz w:val="28"/>
-          <w:szCs w:val="28"/>
-        </w:rPr>
-        <w:t>Tích cực (Positive): ~15.000 mẫu</w:t>
-      </w:r>
-    </w:p>
-    <w:p>
-      <w:pPr>
-        <w:pStyle w:val="ListParagraph"/>
-        <w:numPr>
-          <w:ilvl w:val="0"/>
-          <w:numId w:val="2"/>
-        </w:numPr>
-        <w:spacing w:after="120"/>
-        <w:ind w:left="900" w:hanging="270"/>
-        <w:contextualSpacing w:val="0"/>
-        <w:jc w:val="both"/>
-        <w:rPr>
-          <w:rFonts w:ascii="Times New Roman" w:hAnsi="Times New Roman" w:cs="Times New Roman"/>
-          <w:bCs/>
-          <w:sz w:val="28"/>
-          <w:szCs w:val="28"/>
-        </w:rPr>
-      </w:pPr>
-      <w:r>
-        <w:rPr>
-          <w:rFonts w:ascii="Times New Roman" w:hAnsi="Times New Roman" w:cs="Times New Roman"/>
-          <w:bCs/>
-          <w:sz w:val="28"/>
-          <w:szCs w:val="28"/>
-        </w:rPr>
-        <w:t>Tiêu cực (Negative): ~16.000 mẫu</w:t>
-      </w:r>
-    </w:p>
-    <w:p>
-      <w:pPr>
-        <w:pStyle w:val="ListParagraph"/>
-        <w:numPr>
-          <w:ilvl w:val="0"/>
-          <w:numId w:val="2"/>
-        </w:numPr>
-        <w:spacing w:after="120"/>
-        <w:ind w:left="900" w:hanging="270"/>
-        <w:contextualSpacing w:val="0"/>
-        <w:jc w:val="both"/>
-        <w:rPr>
-          <w:rFonts w:ascii="Times New Roman" w:hAnsi="Times New Roman" w:cs="Times New Roman"/>
-          <w:bCs/>
-          <w:sz w:val="28"/>
-          <w:szCs w:val="28"/>
-        </w:rPr>
-      </w:pPr>
-      <w:r>
-        <w:rPr>
-          <w:rFonts w:ascii="Times New Roman" w:hAnsi="Times New Roman" w:cs="Times New Roman"/>
-          <w:bCs/>
-          <w:sz w:val="28"/>
-          <w:szCs w:val="28"/>
-        </w:rPr>
-        <w:t>Trung tính (Neutral): ~28.000 mẫu</w:t>
-      </w:r>
-      <w:commentRangeEnd w:id="17"/>
-      <w:r>
-        <w:rPr>
-          <w:rStyle w:val="CommentReference"/>
-          <w:rFonts w:ascii="Times New Roman" w:hAnsi="Times New Roman" w:cs="Times New Roman"/>
-          <w:bCs/>
-          <w:sz w:val="28"/>
-          <w:szCs w:val="28"/>
-        </w:rPr>
-        <w:commentReference w:id="17"/>
-      </w:r>
-    </w:p>
-    <w:p>
-      <w:pPr>
-        <w:pStyle w:val="ListParagraph"/>
-        <w:ind w:left="0" w:firstLine="360"/>
-        <w:contextualSpacing w:val="0"/>
-        <w:jc w:val="both"/>
-        <w:rPr>
-          <w:rFonts w:ascii="Times New Roman" w:hAnsi="Times New Roman" w:cs="Times New Roman"/>
-          <w:bCs/>
-          <w:sz w:val="28"/>
-          <w:szCs w:val="28"/>
-        </w:rPr>
-      </w:pPr>
-      <w:r>
-        <w:rPr>
-          <w:rFonts w:ascii="Times New Roman" w:hAnsi="Times New Roman" w:cs="Times New Roman"/>
-          <w:bCs/>
-          <w:sz w:val="28"/>
-          <w:szCs w:val="28"/>
-        </w:rPr>
-        <w:t>Vì số lượng dữ liệu thu thập lớn (</w:t>
-      </w:r>
-      <w:r>
-        <w:rPr>
-          <w:rFonts w:ascii="Times New Roman" w:hAnsi="Times New Roman" w:cs="Times New Roman"/>
-          <w:bCs/>
-          <w:sz w:val="28"/>
-          <w:szCs w:val="28"/>
-        </w:rPr>
-        <w:t>~60</w:t>
-      </w:r>
-      <w:r>
-        <w:rPr>
-          <w:rFonts w:ascii="Times New Roman" w:hAnsi="Times New Roman" w:cs="Times New Roman"/>
-          <w:bCs/>
-          <w:sz w:val="28"/>
-          <w:szCs w:val="28"/>
-        </w:rPr>
-        <w:t xml:space="preserve"> nghìn bình luận), nhóm đã sử dụng mô hình phân loại cảm xúc tiếng Việt Vietnamese-Sentiment-visobert để gán nhãn tự động cho toàn bộ dữ liệu. Đây là một mô hình tiên tiến dựa trên kiến trúc Transformer, cho phép phân loại các nhãn cảm xúc chính (tích cực, tiêu cực, trung tính) với </w:t>
-      </w:r>
-      <w:r>
-        <w:rPr>
-          <w:rFonts w:ascii="Times New Roman" w:hAnsi="Times New Roman" w:cs="Times New Roman"/>
-          <w:bCs/>
-          <w:sz w:val="28"/>
-          <w:szCs w:val="28"/>
-        </w:rPr>
-        <w:t>độ chính xác</w:t>
-      </w:r>
-      <w:r>
-        <w:rPr>
-          <w:rFonts w:ascii="Times New Roman" w:hAnsi="Times New Roman" w:cs="Times New Roman"/>
-          <w:bCs/>
-          <w:sz w:val="28"/>
-          <w:szCs w:val="28"/>
-        </w:rPr>
-        <w:t xml:space="preserve"> cao. Lý do chọn mô hình này là do hiệu quả tốt trên các bộ dữ liệu tiếng Việt, đặc biệt là văn bản ngắn và đa dạng như bình luận mạng xã hội</w:t>
-      </w:r>
-      <w:r>
-        <w:rPr>
-          <w:rFonts w:ascii="Times New Roman" w:hAnsi="Times New Roman" w:cs="Times New Roman"/>
-          <w:bCs/>
-          <w:sz w:val="28"/>
-          <w:szCs w:val="28"/>
-        </w:rPr>
-        <w:t>.</w:t>
-      </w:r>
-    </w:p>
-    <w:p>
-      <w:pPr>
-        <w:pStyle w:val="ListParagraph"/>
-        <w:ind w:left="0" w:firstLine="360"/>
-        <w:contextualSpacing w:val="0"/>
-        <w:jc w:val="both"/>
-        <w:rPr>
-          <w:rFonts w:ascii="Times New Roman" w:hAnsi="Times New Roman" w:cs="Times New Roman"/>
-          <w:bCs/>
-          <w:sz w:val="28"/>
-          <w:szCs w:val="28"/>
-        </w:rPr>
-      </w:pPr>
-      <w:r>
-        <w:rPr>
-          <w:rFonts w:ascii="Times New Roman" w:hAnsi="Times New Roman" w:cs="Times New Roman"/>
-          <w:bCs/>
-          <w:sz w:val="28"/>
-          <w:szCs w:val="28"/>
-        </w:rPr>
-        <w:t>Nhằm đảm bảo tính tin cậy của quy trình gán nhãn tự động, nhóm đã lấy ngẫu nhiên 10% dữ liệu đã gán nhãn để kiểm tra lại thủ công. Quy trình kiểm tra thủ công bao gồm việc đọc và phân tích từng bình luận, đối chiếu với nhãn cảm xúc gán tự động. Kết quả cho thấy độ chính xác của mô hình đạt trên 9</w:t>
-      </w:r>
-      <w:r>
-        <w:rPr>
-          <w:rFonts w:ascii="Times New Roman" w:hAnsi="Times New Roman" w:cs="Times New Roman"/>
-          <w:bCs/>
-          <w:sz w:val="28"/>
-          <w:szCs w:val="28"/>
-        </w:rPr>
-        <w:t>7</w:t>
-      </w:r>
-      <w:r>
-        <w:rPr>
-          <w:rFonts w:ascii="Times New Roman" w:hAnsi="Times New Roman" w:cs="Times New Roman"/>
-          <w:bCs/>
-          <w:sz w:val="28"/>
-          <w:szCs w:val="28"/>
-        </w:rPr>
-        <w:t>% khi so sánh giữa nhãn tự động và nhãn thủ công. Điều này chứng minh rằng việc gán nhãn tự động có thể được tin cậy và dữ liệu đủ chất lượng để tiếp tục sử dụng trong các bước huấn luyện mô hình phân tích cảm xúc.</w:t>
-      </w:r>
-    </w:p>
-    <w:p>
-      <w:pPr>
-        <w:rPr>
-          <w:rFonts w:ascii="Times New Roman" w:hAnsi="Times New Roman" w:cs="Times New Roman"/>
-          <w:bCs/>
-          <w:sz w:val="28"/>
-          <w:szCs w:val="28"/>
-        </w:rPr>
-      </w:pPr>
-      <w:r>
-        <w:rPr>
-          <w:rFonts w:ascii="Times New Roman" w:hAnsi="Times New Roman" w:cs="Times New Roman"/>
-          <w:bCs/>
-          <w:sz w:val="28"/>
-          <w:szCs w:val="28"/>
-        </w:rPr>
-        <w:br w:type="page"/>
-      </w:r>
-    </w:p>
-    <w:p>
-      <w:pPr>
-        <w:pStyle w:val="Heading2"/>
-        <w:tabs>
-          <w:tab w:val="left" w:pos="540"/>
-        </w:tabs>
-        <w:rPr>
-          <w:bCs/>
-        </w:rPr>
-      </w:pPr>
-      <w:bookmarkStart w:id="18" w:name="_Toc216805068"/>
+      <w:bookmarkStart w:id="7" w:name="_Toc216805068"/>
       <w:r>
         <w:rPr>
           <w:bCs/>
         </w:rPr>
         <w:lastRenderedPageBreak/>
-        <w:t>Tiền xử lý dữ liệu</w:t>
-      </w:r>
-      <w:bookmarkEnd w:id="18"/>
+        <w:t>Làm sạch</w:t>
+      </w:r>
+      <w:r>
+        <w:rPr>
+          <w:bCs/>
+        </w:rPr>
+        <w:t xml:space="preserve"> dữ liệu</w:t>
+      </w:r>
+      <w:bookmarkEnd w:id="7"/>
+    </w:p>
+    <w:p>
+      <w:r>
+        <w:t>Trước khi tiến hành phân tích, bộ dữ liệu cần được xử lý làm sạch nhằm loại bỏ các bản ghi không hợp lệ hoặc gây sai lệch kết quả. Các bước làm sạch dữ liệu cụ thể như sau:</w:t>
+      </w:r>
     </w:p>
     <w:p>
       <w:pPr>
@@ -10620,55 +10034,57 @@
           <w:numId w:val="11"/>
         </w:numPr>
       </w:pPr>
-      <w:bookmarkStart w:id="19" w:name="_Toc216805069"/>
-      <w:r>
-        <w:t>Chuyển thành chữ thường</w:t>
-      </w:r>
-      <w:bookmarkEnd w:id="19"/>
-    </w:p>
-    <w:p>
-      <w:pPr>
-        <w:jc w:val="center"/>
-      </w:pPr>
-      <w:r>
-        <w:rPr>
-          <w:noProof/>
-        </w:rPr>
-        <w:drawing>
-          <wp:inline distT="0" distB="0" distL="0" distR="0" wp14:anchorId="7CF03455" wp14:editId="4415567E">
-            <wp:extent cx="4526280" cy="1570163"/>
-            <wp:effectExtent l="0" t="0" r="7620" b="0"/>
-            <wp:docPr id="1293504653" name="Picture 1" descr="A screenshot of a computer code&#10;&#10;AI-generated content may be incorrect."/>
-            <wp:cNvGraphicFramePr>
-              <a:graphicFrameLocks xmlns:a="http://schemas.openxmlformats.org/drawingml/2006/main" noChangeAspect="1"/>
-            </wp:cNvGraphicFramePr>
-            <a:graphic xmlns:a="http://schemas.openxmlformats.org/drawingml/2006/main">
-              <a:graphicData uri="http://schemas.openxmlformats.org/drawingml/2006/picture">
-                <pic:pic xmlns:pic="http://schemas.openxmlformats.org/drawingml/2006/picture">
-                  <pic:nvPicPr>
-                    <pic:cNvPr id="1293504653" name="Picture 1" descr="A screenshot of a computer code&#10;&#10;AI-generated content may be incorrect."/>
-                    <pic:cNvPicPr/>
-                  </pic:nvPicPr>
-                  <pic:blipFill>
-                    <a:blip r:embed="rId18"/>
-                    <a:stretch>
-                      <a:fillRect/>
-                    </a:stretch>
-                  </pic:blipFill>
-                  <pic:spPr>
-                    <a:xfrm>
-                      <a:off x="0" y="0"/>
-                      <a:ext cx="4529616" cy="1571320"/>
-                    </a:xfrm>
-                    <a:prstGeom prst="rect">
-                      <a:avLst/>
-                    </a:prstGeom>
-                  </pic:spPr>
-                </pic:pic>
-              </a:graphicData>
-            </a:graphic>
-          </wp:inline>
-        </w:drawing>
+      <w:bookmarkStart w:id="8" w:name="_Toc216805069"/>
+      <w:r>
+        <w:t xml:space="preserve">Loại bỏ các bản ghi có trường CustomerID bị </w:t>
+      </w:r>
+      <w:bookmarkEnd w:id="8"/>
+      <w:r>
+        <w:t>thiếu</w:t>
+      </w:r>
+    </w:p>
+    <w:p>
+      <w:pPr>
+        <w:pStyle w:val="Heading3"/>
+        <w:numPr>
+          <w:ilvl w:val="0"/>
+          <w:numId w:val="0"/>
+        </w:numPr>
+        <w:rPr>
+          <w:rFonts w:cs="Times New Roman"/>
+          <w:bCs/>
+          <w:sz w:val="28"/>
+          <w:szCs w:val="28"/>
+        </w:rPr>
+      </w:pPr>
+      <w:bookmarkStart w:id="9" w:name="_Toc216805070"/>
+      <w:r>
+        <w:rPr>
+          <w:rFonts w:eastAsiaTheme="minorHAnsi" w:cs="Times New Roman"/>
+          <w:bCs/>
+          <w:sz w:val="28"/>
+          <w:szCs w:val="28"/>
+        </w:rPr>
+        <w:t>Vì t</w:t>
+      </w:r>
+      <w:r>
+        <w:rPr>
+          <w:rFonts w:eastAsiaTheme="minorHAnsi" w:cs="Times New Roman"/>
+          <w:bCs/>
+          <w:sz w:val="28"/>
+          <w:szCs w:val="28"/>
+        </w:rPr>
+        <w:t>rường CustomerID dùng để xác định từng khách hàng duy nhất. Các bản ghi bị thiếu mã khách hàng sẽ không thể gán được vào nhóm cá nhân cụ thể và không phục vụ cho phân tích RFM.</w:t>
+      </w:r>
+      <w:bookmarkEnd w:id="9"/>
+      <w:r>
+        <w:rPr>
+          <w:rFonts w:eastAsiaTheme="minorHAnsi" w:cs="Times New Roman"/>
+          <w:bCs/>
+          <w:sz w:val="28"/>
+          <w:szCs w:val="28"/>
+        </w:rPr>
+        <w:t xml:space="preserve"> Vậy nên ta cần xóa các dòng mà CustomerID </w:t>
       </w:r>
     </w:p>
     <w:p>
@@ -10691,162 +10107,27 @@
           <w:sz w:val="28"/>
           <w:szCs w:val="28"/>
         </w:rPr>
-        <w:t>Chuyển toàn bộ văn bản thành chữ thường để đảm bảo tính nhất quán trong xử lý ngôn ngữ. Đối với tiếng Việt, ví dụ như từ “Không” và “không” được coi là giống nhau về nghĩa, nên việc chuẩn hóa bằng cách viết thường giúp mô hình tập trung vào nội dung ngữ nghĩa thay vì bị nhiễu bởi cách viết.</w:t>
-      </w:r>
-    </w:p>
-    <w:p>
-      <w:pPr>
-        <w:pStyle w:val="ListParagraph"/>
-        <w:ind w:left="0" w:firstLine="360"/>
-        <w:contextualSpacing w:val="0"/>
-        <w:jc w:val="both"/>
-        <w:rPr>
-          <w:rFonts w:ascii="Times New Roman" w:hAnsi="Times New Roman" w:cs="Times New Roman"/>
-          <w:bCs/>
-          <w:sz w:val="28"/>
-          <w:szCs w:val="28"/>
-        </w:rPr>
-      </w:pPr>
-      <w:r>
-        <w:rPr>
-          <w:rFonts w:ascii="Times New Roman" w:hAnsi="Times New Roman" w:cs="Times New Roman"/>
-          <w:bCs/>
-          <w:sz w:val="28"/>
-          <w:szCs w:val="28"/>
-        </w:rPr>
-        <w:t>Trong TF</w:t>
-      </w:r>
-      <w:r>
-        <w:rPr>
-          <w:rFonts w:ascii="Times New Roman" w:hAnsi="Times New Roman" w:cs="Times New Roman"/>
-          <w:bCs/>
-          <w:sz w:val="28"/>
-          <w:szCs w:val="28"/>
-        </w:rPr>
-        <w:noBreakHyphen/>
-        <w:t>IDF, đưa về chữ thường giúp gộp các từ khác nhau chỉ do viết hoa/thường thành cùng một token, loại bỏ sự thừa thãi trong vector đặc trưng (ví dụ: "Tốt" và "tốt" sẽ được tính là hai token khác nhau) khiến mô hình phức tạp hơn mà chất lượng vẫn giảm đi</w:t>
+        <w:t xml:space="preserve"> của vector đặc trưng và làm cho văn bản dễ dàng được xử lý theo cách thống nhất hơn</w:t>
+      </w:r>
+      <w:r>
+        <w:rPr>
+          <w:rFonts w:ascii="Times New Roman" w:hAnsi="Times New Roman" w:cs="Times New Roman"/>
+          <w:bCs/>
+          <w:sz w:val="28"/>
+          <w:szCs w:val="28"/>
+        </w:rPr>
+        <w:t>.</w:t>
       </w:r>
     </w:p>
     <w:p>
       <w:pPr>
         <w:pStyle w:val="Heading3"/>
       </w:pPr>
-      <w:bookmarkStart w:id="20" w:name="_Toc216805070"/>
-      <w:r>
-        <w:t>Chuẩn hóa lặp ký tự</w:t>
-      </w:r>
-      <w:bookmarkEnd w:id="20"/>
-    </w:p>
-    <w:p>
-      <w:pPr>
-        <w:jc w:val="center"/>
-      </w:pPr>
-      <w:r>
-        <w:rPr>
-          <w:noProof/>
-        </w:rPr>
-        <w:drawing>
-          <wp:inline distT="0" distB="0" distL="0" distR="0" wp14:anchorId="5C5A75FD" wp14:editId="156D55D6">
-            <wp:extent cx="4160520" cy="1368896"/>
-            <wp:effectExtent l="0" t="0" r="0" b="3175"/>
-            <wp:docPr id="642105599" name="Picture 1" descr="A white background with black and red text&#10;&#10;AI-generated content may be incorrect."/>
-            <wp:cNvGraphicFramePr>
-              <a:graphicFrameLocks xmlns:a="http://schemas.openxmlformats.org/drawingml/2006/main" noChangeAspect="1"/>
-            </wp:cNvGraphicFramePr>
-            <a:graphic xmlns:a="http://schemas.openxmlformats.org/drawingml/2006/main">
-              <a:graphicData uri="http://schemas.openxmlformats.org/drawingml/2006/picture">
-                <pic:pic xmlns:pic="http://schemas.openxmlformats.org/drawingml/2006/picture">
-                  <pic:nvPicPr>
-                    <pic:cNvPr id="388298653" name="Picture 1" descr="A white background with black and red text&#10;&#10;AI-generated content may be incorrect."/>
-                    <pic:cNvPicPr/>
-                  </pic:nvPicPr>
-                  <pic:blipFill>
-                    <a:blip r:embed="rId19"/>
-                    <a:stretch>
-                      <a:fillRect/>
-                    </a:stretch>
-                  </pic:blipFill>
-                  <pic:spPr>
-                    <a:xfrm>
-                      <a:off x="0" y="0"/>
-                      <a:ext cx="4169532" cy="1371861"/>
-                    </a:xfrm>
-                    <a:prstGeom prst="rect">
-                      <a:avLst/>
-                    </a:prstGeom>
-                  </pic:spPr>
-                </pic:pic>
-              </a:graphicData>
-            </a:graphic>
-          </wp:inline>
-        </w:drawing>
-      </w:r>
-    </w:p>
-    <w:p>
-      <w:pPr>
-        <w:pStyle w:val="ListParagraph"/>
-        <w:ind w:left="0" w:firstLine="360"/>
-        <w:contextualSpacing w:val="0"/>
-        <w:jc w:val="both"/>
-        <w:rPr>
-          <w:rFonts w:ascii="Times New Roman" w:hAnsi="Times New Roman" w:cs="Times New Roman"/>
-          <w:bCs/>
-          <w:sz w:val="28"/>
-          <w:szCs w:val="28"/>
-        </w:rPr>
-      </w:pPr>
-      <w:r>
-        <w:rPr>
-          <w:rFonts w:ascii="Times New Roman" w:hAnsi="Times New Roman" w:cs="Times New Roman"/>
-          <w:bCs/>
-          <w:sz w:val="28"/>
-          <w:szCs w:val="28"/>
-        </w:rPr>
-        <w:t>Chuẩn hóa các ký tự lặp lại để giảm nhiễu và cải thiện tính chính xác cho mô hình. Trên các nền tảng mạng xã hội, người dùng thường kéo dài ký tự để nhấn mạnh cảm xúc, ví dụ như “đẹpppp”, “quáaaaa”, hoặc “tuyệtttt”. Tuy nhiên, các ký tự lặp này không đóng vai trò ngữ nghĩa bổ sung mà ngược lại có thể làm tăng chiều từ vựng hoặc gây nhiễu.</w:t>
-      </w:r>
-    </w:p>
-    <w:p>
-      <w:pPr>
-        <w:pStyle w:val="ListParagraph"/>
-        <w:ind w:left="0" w:firstLine="360"/>
-        <w:contextualSpacing w:val="0"/>
-        <w:jc w:val="both"/>
-        <w:rPr>
-          <w:rFonts w:ascii="Times New Roman" w:hAnsi="Times New Roman" w:cs="Times New Roman"/>
-          <w:bCs/>
-          <w:sz w:val="28"/>
-          <w:szCs w:val="28"/>
-        </w:rPr>
-      </w:pPr>
-      <w:r>
-        <w:rPr>
-          <w:rFonts w:ascii="Times New Roman" w:hAnsi="Times New Roman" w:cs="Times New Roman"/>
-          <w:bCs/>
-          <w:sz w:val="28"/>
-          <w:szCs w:val="28"/>
-        </w:rPr>
-        <w:t>Chuẩn hóa lặp là việc thay các ký tự lặp liên tiếp thành một ký tự duy nhất. Quy trình này giúp giảm thiểu độ lớn của vector đặc trưng và làm cho văn bản dễ dàng được xử lý theo cách thống nhất hơn</w:t>
-      </w:r>
-      <w:r>
-        <w:rPr>
-          <w:rFonts w:ascii="Times New Roman" w:hAnsi="Times New Roman" w:cs="Times New Roman"/>
-          <w:bCs/>
-          <w:sz w:val="28"/>
-          <w:szCs w:val="28"/>
-        </w:rPr>
-        <w:t>.</w:t>
-      </w:r>
-    </w:p>
-    <w:p>
-      <w:pPr>
-        <w:pStyle w:val="Heading3"/>
-      </w:pPr>
-      <w:bookmarkStart w:id="21" w:name="_Toc216805071"/>
-      <w:r>
-        <w:lastRenderedPageBreak/>
+      <w:bookmarkStart w:id="10" w:name="_Toc216805071"/>
+      <w:r>
         <w:t>Chuẩn hóa viết tắt</w:t>
       </w:r>
-      <w:bookmarkEnd w:id="21"/>
+      <w:bookmarkEnd w:id="10"/>
     </w:p>
     <w:p>
       <w:pPr>
@@ -10872,7 +10153,7 @@
                     <pic:cNvPicPr/>
                   </pic:nvPicPr>
                   <pic:blipFill>
-                    <a:blip r:embed="rId20"/>
+                    <a:blip r:embed="rId14"/>
                     <a:stretch>
                       <a:fillRect/>
                     </a:stretch>
@@ -11038,6 +10319,7 @@
           <w:sz w:val="28"/>
           <w:szCs w:val="28"/>
         </w:rPr>
+        <w:lastRenderedPageBreak/>
         <w:t>Thay thế từ viết tắt thành phiên bản đầy đủ</w:t>
       </w:r>
       <w:r>
@@ -11066,7 +10348,7 @@
           <w:lang w:val="fr-FR"/>
         </w:rPr>
       </w:pPr>
-      <w:bookmarkStart w:id="22" w:name="_Toc216805072"/>
+      <w:bookmarkStart w:id="11" w:name="_Toc216805072"/>
       <w:r>
         <w:rPr>
           <w:lang w:val="fr-FR"/>
@@ -11074,7 +10356,7 @@
         <w:lastRenderedPageBreak/>
         <w:t>Kiểm tra và loại bỏ comment chứa link</w:t>
       </w:r>
-      <w:bookmarkEnd w:id="22"/>
+      <w:bookmarkEnd w:id="11"/>
     </w:p>
     <w:p>
       <w:pPr>
@@ -11102,7 +10384,7 @@
                     <pic:cNvPicPr/>
                   </pic:nvPicPr>
                   <pic:blipFill>
-                    <a:blip r:embed="rId21"/>
+                    <a:blip r:embed="rId15"/>
                     <a:stretch>
                       <a:fillRect/>
                     </a:stretch>
@@ -11197,14 +10479,14 @@
       <w:pPr>
         <w:pStyle w:val="Heading3"/>
       </w:pPr>
-      <w:bookmarkStart w:id="23" w:name="_Toc216805073"/>
+      <w:bookmarkStart w:id="12" w:name="_Toc216805073"/>
       <w:r>
         <w:t xml:space="preserve">Sửa lỗi </w:t>
       </w:r>
       <w:r>
         <w:t>đánh máy</w:t>
       </w:r>
-      <w:bookmarkEnd w:id="23"/>
+      <w:bookmarkEnd w:id="12"/>
     </w:p>
     <w:p>
       <w:pPr>
@@ -11230,7 +10512,7 @@
                     <pic:cNvPicPr/>
                   </pic:nvPicPr>
                   <pic:blipFill>
-                    <a:blip r:embed="rId22"/>
+                    <a:blip r:embed="rId16"/>
                     <a:stretch>
                       <a:fillRect/>
                     </a:stretch>
@@ -11360,12 +10642,12 @@
       <w:pPr>
         <w:pStyle w:val="Heading3"/>
       </w:pPr>
-      <w:bookmarkStart w:id="24" w:name="_Toc216805074"/>
+      <w:bookmarkStart w:id="13" w:name="_Toc216805074"/>
       <w:r>
         <w:lastRenderedPageBreak/>
         <w:t>Chuẩn hóa emoji</w:t>
       </w:r>
-      <w:bookmarkEnd w:id="24"/>
+      <w:bookmarkEnd w:id="13"/>
     </w:p>
     <w:p>
       <w:pPr>
@@ -11597,12 +10879,12 @@
       <w:pPr>
         <w:pStyle w:val="Heading3"/>
       </w:pPr>
-      <w:bookmarkStart w:id="25" w:name="_Toc216805075"/>
+      <w:bookmarkStart w:id="14" w:name="_Toc216805075"/>
       <w:r>
         <w:lastRenderedPageBreak/>
         <w:t>Tách từ</w:t>
       </w:r>
-      <w:bookmarkEnd w:id="25"/>
+      <w:bookmarkEnd w:id="14"/>
     </w:p>
     <w:p>
       <w:pPr>
@@ -11628,7 +10910,7 @@
                     <pic:cNvPicPr/>
                   </pic:nvPicPr>
                   <pic:blipFill>
-                    <a:blip r:embed="rId23"/>
+                    <a:blip r:embed="rId17"/>
                     <a:stretch>
                       <a:fillRect/>
                     </a:stretch>
@@ -11872,7 +11154,7 @@
           <w:bCs/>
         </w:rPr>
       </w:pPr>
-      <w:bookmarkStart w:id="26" w:name="_Toc216805076"/>
+      <w:bookmarkStart w:id="15" w:name="_Toc216805076"/>
       <w:r>
         <w:rPr>
           <w:bCs/>
@@ -11889,7 +11171,7 @@
         </w:rPr>
         <w:t xml:space="preserve"> mô hình</w:t>
       </w:r>
-      <w:bookmarkEnd w:id="26"/>
+      <w:bookmarkEnd w:id="15"/>
     </w:p>
     <w:p>
       <w:pPr>
@@ -11931,11 +11213,11 @@
           <w:numId w:val="12"/>
         </w:numPr>
       </w:pPr>
-      <w:bookmarkStart w:id="27" w:name="_Toc216805077"/>
+      <w:bookmarkStart w:id="16" w:name="_Toc216805077"/>
       <w:r>
         <w:t>Vector hóa văn bản</w:t>
       </w:r>
-      <w:bookmarkEnd w:id="27"/>
+      <w:bookmarkEnd w:id="16"/>
     </w:p>
     <w:p>
       <w:pPr>
@@ -12262,11 +11544,11 @@
       <w:pPr>
         <w:pStyle w:val="Heading3"/>
       </w:pPr>
-      <w:bookmarkStart w:id="28" w:name="_Toc216805078"/>
+      <w:bookmarkStart w:id="17" w:name="_Toc216805078"/>
       <w:r>
         <w:t>Mô hình Logistic Regression</w:t>
       </w:r>
-      <w:bookmarkEnd w:id="28"/>
+      <w:bookmarkEnd w:id="17"/>
     </w:p>
     <w:p>
       <w:pPr>
@@ -12533,7 +11815,7 @@
           <w:bCs/>
         </w:rPr>
       </w:pPr>
-      <w:bookmarkStart w:id="29" w:name="_Toc216805079"/>
+      <w:bookmarkStart w:id="18" w:name="_Toc216805079"/>
       <w:r>
         <w:rPr>
           <w:bCs/>
@@ -12541,7 +11823,7 @@
         <w:lastRenderedPageBreak/>
         <w:t>Đánh giá mô hình</w:t>
       </w:r>
-      <w:bookmarkEnd w:id="29"/>
+      <w:bookmarkEnd w:id="18"/>
     </w:p>
     <w:p>
       <w:pPr>
@@ -12574,7 +11856,7 @@
                     <pic:cNvPicPr/>
                   </pic:nvPicPr>
                   <pic:blipFill>
-                    <a:blip r:embed="rId24"/>
+                    <a:blip r:embed="rId18"/>
                     <a:stretch>
                       <a:fillRect/>
                     </a:stretch>
@@ -12626,11 +11908,11 @@
           <w:numId w:val="13"/>
         </w:numPr>
       </w:pPr>
-      <w:bookmarkStart w:id="30" w:name="_Toc216805080"/>
+      <w:bookmarkStart w:id="19" w:name="_Toc216805080"/>
       <w:r>
         <w:t>Độ chính xác tổng thể (Accuracy):</w:t>
       </w:r>
-      <w:bookmarkEnd w:id="30"/>
+      <w:bookmarkEnd w:id="19"/>
     </w:p>
     <w:p>
       <w:pPr>
@@ -12664,11 +11946,11 @@
       <w:pPr>
         <w:pStyle w:val="Heading3"/>
       </w:pPr>
-      <w:bookmarkStart w:id="31" w:name="_Toc216805081"/>
+      <w:bookmarkStart w:id="20" w:name="_Toc216805081"/>
       <w:r>
         <w:t>Hiệu năng của từng lớp cảm xúc:</w:t>
       </w:r>
-      <w:bookmarkEnd w:id="31"/>
+      <w:bookmarkEnd w:id="20"/>
     </w:p>
     <w:p>
       <w:pPr>
@@ -12814,12 +12096,12 @@
       <w:pPr>
         <w:pStyle w:val="Heading3"/>
       </w:pPr>
-      <w:bookmarkStart w:id="32" w:name="_Toc216805082"/>
+      <w:bookmarkStart w:id="21" w:name="_Toc216805082"/>
       <w:r>
         <w:lastRenderedPageBreak/>
         <w:t>Chỉ số tổng hợp (macro avg &amp; weighted avg):</w:t>
       </w:r>
-      <w:bookmarkEnd w:id="32"/>
+      <w:bookmarkEnd w:id="21"/>
     </w:p>
     <w:p>
       <w:pPr>
@@ -12965,11 +12247,11 @@
       <w:pPr>
         <w:pStyle w:val="Heading3"/>
       </w:pPr>
-      <w:bookmarkStart w:id="33" w:name="_Toc216805083"/>
+      <w:bookmarkStart w:id="22" w:name="_Toc216805083"/>
       <w:r>
         <w:t>Đánh giá tổng quan:</w:t>
       </w:r>
-      <w:bookmarkEnd w:id="33"/>
+      <w:bookmarkEnd w:id="22"/>
     </w:p>
     <w:p>
       <w:pPr>
@@ -13077,11 +12359,11 @@
       <w:pPr>
         <w:pStyle w:val="Heading3"/>
       </w:pPr>
-      <w:bookmarkStart w:id="34" w:name="_Toc216805084"/>
+      <w:bookmarkStart w:id="23" w:name="_Toc216805084"/>
       <w:r>
         <w:t>Kết luận:</w:t>
       </w:r>
-      <w:bookmarkEnd w:id="34"/>
+      <w:bookmarkEnd w:id="23"/>
     </w:p>
     <w:p>
       <w:pPr>
@@ -13135,7 +12417,7 @@
           <w:bCs/>
         </w:rPr>
       </w:pPr>
-      <w:bookmarkStart w:id="35" w:name="_Toc216805085"/>
+      <w:bookmarkStart w:id="24" w:name="_Toc216805085"/>
       <w:r>
         <w:rPr>
           <w:bCs/>
@@ -13152,7 +12434,7 @@
         </w:rPr>
         <w:t xml:space="preserve"> website</w:t>
       </w:r>
-      <w:bookmarkEnd w:id="35"/>
+      <w:bookmarkEnd w:id="24"/>
     </w:p>
     <w:p>
       <w:pPr>
@@ -13165,11 +12447,11 @@
           <w:rFonts w:eastAsia="Calibri"/>
         </w:rPr>
       </w:pPr>
-      <w:bookmarkStart w:id="36" w:name="_Toc216805086"/>
+      <w:bookmarkStart w:id="25" w:name="_Toc216805086"/>
       <w:r>
         <w:t>Tổng quan hệ thống website</w:t>
       </w:r>
-      <w:bookmarkEnd w:id="36"/>
+      <w:bookmarkEnd w:id="25"/>
     </w:p>
     <w:p>
       <w:pPr>
@@ -13214,11 +12496,11 @@
       <w:pPr>
         <w:pStyle w:val="Heading3"/>
       </w:pPr>
-      <w:bookmarkStart w:id="37" w:name="_Toc216805087"/>
+      <w:bookmarkStart w:id="26" w:name="_Toc216805087"/>
       <w:r>
         <w:t>Công nghệ sử dụng</w:t>
       </w:r>
-      <w:bookmarkEnd w:id="37"/>
+      <w:bookmarkEnd w:id="26"/>
     </w:p>
     <w:p>
       <w:pPr>
@@ -13382,11 +12664,11 @@
       <w:pPr>
         <w:pStyle w:val="Heading3"/>
       </w:pPr>
-      <w:bookmarkStart w:id="38" w:name="_Toc216805088"/>
+      <w:bookmarkStart w:id="27" w:name="_Toc216805088"/>
       <w:r>
         <w:t>Sơ đồ luồng xử lý</w:t>
       </w:r>
-      <w:bookmarkEnd w:id="38"/>
+      <w:bookmarkEnd w:id="27"/>
     </w:p>
     <w:p>
       <w:pPr>
@@ -13419,7 +12701,7 @@
                     <pic:cNvPicPr/>
                   </pic:nvPicPr>
                   <pic:blipFill>
-                    <a:blip r:embed="rId25"/>
+                    <a:blip r:embed="rId19"/>
                     <a:stretch>
                       <a:fillRect/>
                     </a:stretch>
@@ -13463,12 +12745,12 @@
       <w:pPr>
         <w:pStyle w:val="Heading3"/>
       </w:pPr>
-      <w:bookmarkStart w:id="39" w:name="_Toc216805089"/>
+      <w:bookmarkStart w:id="28" w:name="_Toc216805089"/>
       <w:r>
         <w:lastRenderedPageBreak/>
         <w:t>Giao diện trang web</w:t>
       </w:r>
-      <w:bookmarkEnd w:id="39"/>
+      <w:bookmarkEnd w:id="28"/>
     </w:p>
     <w:p>
       <w:r>
@@ -13495,7 +12777,7 @@
                     <pic:cNvPicPr/>
                   </pic:nvPicPr>
                   <pic:blipFill>
-                    <a:blip r:embed="rId26"/>
+                    <a:blip r:embed="rId20"/>
                     <a:stretch>
                       <a:fillRect/>
                     </a:stretch>
@@ -13541,7 +12823,7 @@
                     <pic:cNvPicPr/>
                   </pic:nvPicPr>
                   <pic:blipFill>
-                    <a:blip r:embed="rId27"/>
+                    <a:blip r:embed="rId21"/>
                     <a:stretch>
                       <a:fillRect/>
                     </a:stretch>
@@ -13566,11 +12848,11 @@
       <w:pPr>
         <w:pStyle w:val="Heading3"/>
       </w:pPr>
-      <w:bookmarkStart w:id="40" w:name="_Toc216805090"/>
+      <w:bookmarkStart w:id="29" w:name="_Toc216805090"/>
       <w:r>
         <w:t>Hệ thống phím tắt</w:t>
       </w:r>
-      <w:bookmarkEnd w:id="40"/>
+      <w:bookmarkEnd w:id="29"/>
     </w:p>
     <w:p>
       <w:pPr>
@@ -13820,7 +13102,7 @@
           <w:szCs w:val="40"/>
         </w:rPr>
       </w:pPr>
-      <w:bookmarkStart w:id="41" w:name="_Toc216805091"/>
+      <w:bookmarkStart w:id="30" w:name="_Toc216805091"/>
       <w:r>
         <w:lastRenderedPageBreak/>
         <w:t>Kết</w:t>
@@ -13841,7 +13123,7 @@
         </w:rPr>
         <w:t xml:space="preserve"> &amp; Hướng phát triển</w:t>
       </w:r>
-      <w:bookmarkEnd w:id="41"/>
+      <w:bookmarkEnd w:id="30"/>
     </w:p>
     <w:p>
       <w:pPr>
@@ -13856,7 +13138,7 @@
           <w:szCs w:val="32"/>
         </w:rPr>
       </w:pPr>
-      <w:bookmarkStart w:id="42" w:name="_Toc216805092"/>
+      <w:bookmarkStart w:id="31" w:name="_Toc216805092"/>
       <w:r>
         <w:rPr>
           <w:rFonts w:cs="Times New Roman"/>
@@ -13869,7 +13151,7 @@
       <w:r>
         <w:t>luận</w:t>
       </w:r>
-      <w:bookmarkEnd w:id="42"/>
+      <w:bookmarkEnd w:id="31"/>
     </w:p>
     <w:p>
       <w:pPr>
@@ -13976,7 +13258,7 @@
           <w:szCs w:val="32"/>
         </w:rPr>
       </w:pPr>
-      <w:bookmarkStart w:id="43" w:name="_Toc216805093"/>
+      <w:bookmarkStart w:id="32" w:name="_Toc216805093"/>
       <w:r>
         <w:rPr>
           <w:rFonts w:cs="Times New Roman"/>
@@ -13986,7 +13268,7 @@
         </w:rPr>
         <w:t>Hướng phát triển</w:t>
       </w:r>
-      <w:bookmarkEnd w:id="43"/>
+      <w:bookmarkEnd w:id="32"/>
     </w:p>
     <w:p>
       <w:pPr>
@@ -14568,45 +13850,6 @@
 </w:document>
 </file>
 
-<file path=word/comments.xml><?xml version="1.0" encoding="utf-8"?>
-<w:comments xmlns:wpc="http://schemas.microsoft.com/office/word/2010/wordprocessingCanvas" xmlns:cx="http://schemas.microsoft.com/office/drawing/2014/chartex" xmlns:cx1="http://schemas.microsoft.com/office/drawing/2015/9/8/chartex" xmlns:cx2="http://schemas.microsoft.com/office/drawing/2015/10/21/chartex" xmlns:cx3="http://schemas.microsoft.com/office/drawing/2016/5/9/chartex" xmlns:cx4="http://schemas.microsoft.com/office/drawing/2016/5/10/chartex" xmlns:cx5="http://schemas.microsoft.com/office/drawing/2016/5/11/chartex" xmlns:cx6="http://schemas.microsoft.com/office/drawing/2016/5/12/chartex" xmlns:cx7="http://schemas.microsoft.com/office/drawing/2016/5/13/chartex" xmlns:cx8="http://schemas.microsoft.com/office/drawing/2016/5/14/chartex" xmlns:mc="http://schemas.openxmlformats.org/markup-compatibility/2006" xmlns:aink="http://schemas.microsoft.com/office/drawing/2016/ink" xmlns:am3d="http://schemas.microsoft.com/office/drawing/2017/model3d" xmlns:o="urn:schemas-microsoft-com:office:office" xmlns:oel="http://schemas.microsoft.com/office/2019/extlst" xmlns:r="http://schemas.openxmlformats.org/officeDocument/2006/relationships" xmlns:m="http://schemas.openxmlformats.org/officeDocument/2006/math" xmlns:v="urn:schemas-microsoft-com:vml" xmlns:wp14="http://schemas.microsoft.com/office/word/2010/wordprocessingDrawing" xmlns:wp="http://schemas.openxmlformats.org/drawingml/2006/wordprocessingDrawing" xmlns:w10="urn:schemas-microsoft-com:office:word" xmlns:w="http://schemas.openxmlformats.org/wordprocessingml/2006/main" xmlns:w14="http://schemas.microsoft.com/office/word/2010/wordml" xmlns:w15="http://schemas.microsoft.com/office/word/2012/wordml" xmlns:w16cex="http://schemas.microsoft.com/office/word/2018/wordml/cex" xmlns:w16cid="http://schemas.microsoft.com/office/word/2016/wordml/cid" xmlns:w16="http://schemas.microsoft.com/office/word/2018/wordml" xmlns:w16du="http://schemas.microsoft.com/office/word/2023/wordml/word16du" xmlns:w16sdtdh="http://schemas.microsoft.com/office/word/2020/wordml/sdtdatahash" xmlns:w16sdtfl="http://schemas.microsoft.com/office/word/2024/wordml/sdtformatlock" xmlns:w16se="http://schemas.microsoft.com/office/word/2015/wordml/symex" xmlns:wpg="http://schemas.microsoft.com/office/word/2010/wordprocessingGroup" xmlns:wpi="http://schemas.microsoft.com/office/word/2010/wordprocessingInk" xmlns:wne="http://schemas.microsoft.com/office/word/2006/wordml" xmlns:wps="http://schemas.microsoft.com/office/word/2010/wordprocessingShape" mc:Ignorable="w14 w15 w16se w16cid w16 w16cex w16sdtdh w16sdtfl w16du wp14">
-  <w:comment w:id="17" w:author="VŨ VĂN TỈNH" w:date="2025-12-18T10:33:00Z" w:initials="VT">
-    <w:p>
-      <w:pPr>
-        <w:pStyle w:val="CommentText"/>
-      </w:pPr>
-      <w:r>
-        <w:rPr>
-          <w:rStyle w:val="CommentReference"/>
-        </w:rPr>
-        <w:annotationRef/>
-      </w:r>
-      <w:r>
-        <w:t>Note</w:t>
-      </w:r>
-    </w:p>
-  </w:comment>
-</w:comments>
-</file>
-
-<file path=word/commentsExtended.xml><?xml version="1.0" encoding="utf-8"?>
-<w15:commentsEx xmlns:wpc="http://schemas.microsoft.com/office/word/2010/wordprocessingCanvas" xmlns:cx="http://schemas.microsoft.com/office/drawing/2014/chartex" xmlns:cx1="http://schemas.microsoft.com/office/drawing/2015/9/8/chartex" xmlns:cx2="http://schemas.microsoft.com/office/drawing/2015/10/21/chartex" xmlns:cx3="http://schemas.microsoft.com/office/drawing/2016/5/9/chartex" xmlns:cx4="http://schemas.microsoft.com/office/drawing/2016/5/10/chartex" xmlns:cx5="http://schemas.microsoft.com/office/drawing/2016/5/11/chartex" xmlns:cx6="http://schemas.microsoft.com/office/drawing/2016/5/12/chartex" xmlns:cx7="http://schemas.microsoft.com/office/drawing/2016/5/13/chartex" xmlns:cx8="http://schemas.microsoft.com/office/drawing/2016/5/14/chartex" xmlns:mc="http://schemas.openxmlformats.org/markup-compatibility/2006" xmlns:aink="http://schemas.microsoft.com/office/drawing/2016/ink" xmlns:am3d="http://schemas.microsoft.com/office/drawing/2017/model3d" xmlns:o="urn:schemas-microsoft-com:office:office" xmlns:oel="http://schemas.microsoft.com/office/2019/extlst" xmlns:r="http://schemas.openxmlformats.org/officeDocument/2006/relationships" xmlns:m="http://schemas.openxmlformats.org/officeDocument/2006/math" xmlns:v="urn:schemas-microsoft-com:vml" xmlns:wp14="http://schemas.microsoft.com/office/word/2010/wordprocessingDrawing" xmlns:wp="http://schemas.openxmlformats.org/drawingml/2006/wordprocessingDrawing" xmlns:w10="urn:schemas-microsoft-com:office:word" xmlns:w="http://schemas.openxmlformats.org/wordprocessingml/2006/main" xmlns:w14="http://schemas.microsoft.com/office/word/2010/wordml" xmlns:w15="http://schemas.microsoft.com/office/word/2012/wordml" xmlns:w16cex="http://schemas.microsoft.com/office/word/2018/wordml/cex" xmlns:w16cid="http://schemas.microsoft.com/office/word/2016/wordml/cid" xmlns:w16="http://schemas.microsoft.com/office/word/2018/wordml" xmlns:w16du="http://schemas.microsoft.com/office/word/2023/wordml/word16du" xmlns:w16sdtdh="http://schemas.microsoft.com/office/word/2020/wordml/sdtdatahash" xmlns:w16sdtfl="http://schemas.microsoft.com/office/word/2024/wordml/sdtformatlock" xmlns:w16se="http://schemas.microsoft.com/office/word/2015/wordml/symex" xmlns:wpg="http://schemas.microsoft.com/office/word/2010/wordprocessingGroup" xmlns:wpi="http://schemas.microsoft.com/office/word/2010/wordprocessingInk" xmlns:wne="http://schemas.microsoft.com/office/word/2006/wordml" xmlns:wps="http://schemas.microsoft.com/office/word/2010/wordprocessingShape" mc:Ignorable="w14 w15 w16se w16cid w16 w16cex w16sdtdh w16sdtfl w16du wp14">
-  <w15:commentEx w15:paraId="0985B32C" w15:done="0"/>
-</w15:commentsEx>
-</file>
-
-<file path=word/commentsExtensible.xml><?xml version="1.0" encoding="utf-8"?>
-<w16cex:commentsExtensible xmlns:wpc="http://schemas.microsoft.com/office/word/2010/wordprocessingCanvas" xmlns:cx="http://schemas.microsoft.com/office/drawing/2014/chartex" xmlns:cx1="http://schemas.microsoft.com/office/drawing/2015/9/8/chartex" xmlns:cx2="http://schemas.microsoft.com/office/drawing/2015/10/21/chartex" xmlns:cx3="http://schemas.microsoft.com/office/drawing/2016/5/9/chartex" xmlns:cx4="http://schemas.microsoft.com/office/drawing/2016/5/10/chartex" xmlns:cx5="http://schemas.microsoft.com/office/drawing/2016/5/11/chartex" xmlns:cx6="http://schemas.microsoft.com/office/drawing/2016/5/12/chartex" xmlns:cx7="http://schemas.microsoft.com/office/drawing/2016/5/13/chartex" xmlns:cx8="http://schemas.microsoft.com/office/drawing/2016/5/14/chartex" xmlns:cr="http://schemas.microsoft.com/office/comments/2020/reactions" xmlns:mc="http://schemas.openxmlformats.org/markup-compatibility/2006" xmlns:aink="http://schemas.microsoft.com/office/drawing/2016/ink" xmlns:am3d="http://schemas.microsoft.com/office/drawing/2017/model3d" xmlns:o="urn:schemas-microsoft-com:office:office" xmlns:oel="http://schemas.microsoft.com/office/2019/extlst" xmlns:r="http://schemas.openxmlformats.org/officeDocument/2006/relationships" xmlns:m="http://schemas.openxmlformats.org/officeDocument/2006/math" xmlns:v="urn:schemas-microsoft-com:vml" xmlns:wp14="http://schemas.microsoft.com/office/word/2010/wordprocessingDrawing" xmlns:wp="http://schemas.openxmlformats.org/drawingml/2006/wordprocessingDrawing" xmlns:w10="urn:schemas-microsoft-com:office:word" xmlns:w="http://schemas.openxmlformats.org/wordprocessingml/2006/main" xmlns:w14="http://schemas.microsoft.com/office/word/2010/wordml" xmlns:w15="http://schemas.microsoft.com/office/word/2012/wordml" xmlns:w16cex="http://schemas.microsoft.com/office/word/2018/wordml/cex" xmlns:w16cid="http://schemas.microsoft.com/office/word/2016/wordml/cid" xmlns:w16="http://schemas.microsoft.com/office/word/2018/wordml" xmlns:w16du="http://schemas.microsoft.com/office/word/2023/wordml/word16du" xmlns:w16sdtdh="http://schemas.microsoft.com/office/word/2020/wordml/sdtdatahash" xmlns:w16sdtfl="http://schemas.microsoft.com/office/word/2024/wordml/sdtformatlock" xmlns:w16se="http://schemas.microsoft.com/office/word/2015/wordml/symex" xmlns:wpg="http://schemas.microsoft.com/office/word/2010/wordprocessingGroup" xmlns:wpi="http://schemas.microsoft.com/office/word/2010/wordprocessingInk" xmlns:wne="http://schemas.microsoft.com/office/word/2006/wordml" xmlns:wps="http://schemas.microsoft.com/office/word/2010/wordprocessingShape" mc:Ignorable="w14 w15 w16se w16cid w16 w16cex w16sdtdh w16sdtfl cr w16du wp14">
-  <w16cex:commentExtensible w16cex:durableId="7A85B8F6" w16cex:dateUtc="2025-12-18T03:33:00Z"/>
-</w16cex:commentsExtensible>
-</file>
-
-<file path=word/commentsIds.xml><?xml version="1.0" encoding="utf-8"?>
-<w16cid:commentsIds xmlns:wpc="http://schemas.microsoft.com/office/word/2010/wordprocessingCanvas" xmlns:cx="http://schemas.microsoft.com/office/drawing/2014/chartex" xmlns:cx1="http://schemas.microsoft.com/office/drawing/2015/9/8/chartex" xmlns:cx2="http://schemas.microsoft.com/office/drawing/2015/10/21/chartex" xmlns:cx3="http://schemas.microsoft.com/office/drawing/2016/5/9/chartex" xmlns:cx4="http://schemas.microsoft.com/office/drawing/2016/5/10/chartex" xmlns:cx5="http://schemas.microsoft.com/office/drawing/2016/5/11/chartex" xmlns:cx6="http://schemas.microsoft.com/office/drawing/2016/5/12/chartex" xmlns:cx7="http://schemas.microsoft.com/office/drawing/2016/5/13/chartex" xmlns:cx8="http://schemas.microsoft.com/office/drawing/2016/5/14/chartex" xmlns:mc="http://schemas.openxmlformats.org/markup-compatibility/2006" xmlns:aink="http://schemas.microsoft.com/office/drawing/2016/ink" xmlns:am3d="http://schemas.microsoft.com/office/drawing/2017/model3d" xmlns:o="urn:schemas-microsoft-com:office:office" xmlns:oel="http://schemas.microsoft.com/office/2019/extlst" xmlns:r="http://schemas.openxmlformats.org/officeDocument/2006/relationships" xmlns:m="http://schemas.openxmlformats.org/officeDocument/2006/math" xmlns:v="urn:schemas-microsoft-com:vml" xmlns:wp14="http://schemas.microsoft.com/office/word/2010/wordprocessingDrawing" xmlns:wp="http://schemas.openxmlformats.org/drawingml/2006/wordprocessingDrawing" xmlns:w10="urn:schemas-microsoft-com:office:word" xmlns:w="http://schemas.openxmlformats.org/wordprocessingml/2006/main" xmlns:w14="http://schemas.microsoft.com/office/word/2010/wordml" xmlns:w15="http://schemas.microsoft.com/office/word/2012/wordml" xmlns:w16cex="http://schemas.microsoft.com/office/word/2018/wordml/cex" xmlns:w16cid="http://schemas.microsoft.com/office/word/2016/wordml/cid" xmlns:w16="http://schemas.microsoft.com/office/word/2018/wordml" xmlns:w16du="http://schemas.microsoft.com/office/word/2023/wordml/word16du" xmlns:w16sdtdh="http://schemas.microsoft.com/office/word/2020/wordml/sdtdatahash" xmlns:w16sdtfl="http://schemas.microsoft.com/office/word/2024/wordml/sdtformatlock" xmlns:w16se="http://schemas.microsoft.com/office/word/2015/wordml/symex" xmlns:wpg="http://schemas.microsoft.com/office/word/2010/wordprocessingGroup" xmlns:wpi="http://schemas.microsoft.com/office/word/2010/wordprocessingInk" xmlns:wne="http://schemas.microsoft.com/office/word/2006/wordml" xmlns:wps="http://schemas.microsoft.com/office/word/2010/wordprocessingShape" mc:Ignorable="w14 w15 w16se w16cid w16 w16cex w16sdtdh w16sdtfl w16du wp14">
-  <w16cid:commentId w16cid:paraId="0985B32C" w16cid:durableId="7A85B8F6"/>
-</w16cid:commentsIds>
-</file>
-
 <file path=word/endnotes.xml><?xml version="1.0" encoding="utf-8"?>
 <w:endnotes xmlns:wpc="http://schemas.microsoft.com/office/word/2010/wordprocessingCanvas" xmlns:cx="http://schemas.microsoft.com/office/drawing/2014/chartex" xmlns:cx1="http://schemas.microsoft.com/office/drawing/2015/9/8/chartex" xmlns:cx2="http://schemas.microsoft.com/office/drawing/2015/10/21/chartex" xmlns:cx3="http://schemas.microsoft.com/office/drawing/2016/5/9/chartex" xmlns:cx4="http://schemas.microsoft.com/office/drawing/2016/5/10/chartex" xmlns:cx5="http://schemas.microsoft.com/office/drawing/2016/5/11/chartex" xmlns:cx6="http://schemas.microsoft.com/office/drawing/2016/5/12/chartex" xmlns:cx7="http://schemas.microsoft.com/office/drawing/2016/5/13/chartex" xmlns:cx8="http://schemas.microsoft.com/office/drawing/2016/5/14/chartex" xmlns:mc="http://schemas.openxmlformats.org/markup-compatibility/2006" xmlns:aink="http://schemas.microsoft.com/office/drawing/2016/ink" xmlns:am3d="http://schemas.microsoft.com/office/drawing/2017/model3d" xmlns:o="urn:schemas-microsoft-com:office:office" xmlns:oel="http://schemas.microsoft.com/office/2019/extlst" xmlns:r="http://schemas.openxmlformats.org/officeDocument/2006/relationships" xmlns:m="http://schemas.openxmlformats.org/officeDocument/2006/math" xmlns:v="urn:schemas-microsoft-com:vml" xmlns:wp14="http://schemas.microsoft.com/office/word/2010/wordprocessingDrawing" xmlns:wp="http://schemas.openxmlformats.org/drawingml/2006/wordprocessingDrawing" xmlns:w10="urn:schemas-microsoft-com:office:word" xmlns:w="http://schemas.openxmlformats.org/wordprocessingml/2006/main" xmlns:w14="http://schemas.microsoft.com/office/word/2010/wordml" xmlns:w15="http://schemas.microsoft.com/office/word/2012/wordml" xmlns:w16cex="http://schemas.microsoft.com/office/word/2018/wordml/cex" xmlns:w16cid="http://schemas.microsoft.com/office/word/2016/wordml/cid" xmlns:w16="http://schemas.microsoft.com/office/word/2018/wordml" xmlns:w16du="http://schemas.microsoft.com/office/word/2023/wordml/word16du" xmlns:w16sdtdh="http://schemas.microsoft.com/office/word/2020/wordml/sdtdatahash" xmlns:w16sdtfl="http://schemas.microsoft.com/office/word/2024/wordml/sdtformatlock" xmlns:w16se="http://schemas.microsoft.com/office/word/2015/wordml/symex" xmlns:wpg="http://schemas.microsoft.com/office/word/2010/wordprocessingGroup" xmlns:wpi="http://schemas.microsoft.com/office/word/2010/wordprocessingInk" xmlns:wne="http://schemas.microsoft.com/office/word/2006/wordml" xmlns:wps="http://schemas.microsoft.com/office/word/2010/wordprocessingShape" mc:Ignorable="w14 w15 w16se w16cid w16 w16cex w16sdtdh w16sdtfl w16du wp14">
   <w:endnote w:type="separator" w:id="-1">
@@ -14964,6 +14207,232 @@
     </w:lvl>
   </w:abstractNum>
   <w:abstractNum w:abstractNumId="1" w15:restartNumberingAfterBreak="0">
+    <w:nsid w:val="08111F5C"/>
+    <w:multiLevelType w:val="hybridMultilevel"/>
+    <w:tmpl w:val="FBBE6DA2"/>
+    <w:lvl w:ilvl="0" w:tplc="042A0001">
+      <w:start w:val="1"/>
+      <w:numFmt w:val="bullet"/>
+      <w:lvlText w:val=""/>
+      <w:lvlJc w:val="left"/>
+      <w:pPr>
+        <w:ind w:left="720" w:hanging="360"/>
+      </w:pPr>
+      <w:rPr>
+        <w:rFonts w:ascii="Symbol" w:hAnsi="Symbol" w:hint="default"/>
+      </w:rPr>
+    </w:lvl>
+    <w:lvl w:ilvl="1" w:tplc="FFFFFFFF" w:tentative="1">
+      <w:start w:val="1"/>
+      <w:numFmt w:val="bullet"/>
+      <w:lvlText w:val="o"/>
+      <w:lvlJc w:val="left"/>
+      <w:pPr>
+        <w:ind w:left="1440" w:hanging="360"/>
+      </w:pPr>
+      <w:rPr>
+        <w:rFonts w:ascii="Courier New" w:hAnsi="Courier New" w:cs="Courier New" w:hint="default"/>
+      </w:rPr>
+    </w:lvl>
+    <w:lvl w:ilvl="2" w:tplc="FFFFFFFF" w:tentative="1">
+      <w:start w:val="1"/>
+      <w:numFmt w:val="bullet"/>
+      <w:lvlText w:val=""/>
+      <w:lvlJc w:val="left"/>
+      <w:pPr>
+        <w:ind w:left="2160" w:hanging="360"/>
+      </w:pPr>
+      <w:rPr>
+        <w:rFonts w:ascii="Wingdings" w:hAnsi="Wingdings" w:hint="default"/>
+      </w:rPr>
+    </w:lvl>
+    <w:lvl w:ilvl="3" w:tplc="FFFFFFFF" w:tentative="1">
+      <w:start w:val="1"/>
+      <w:numFmt w:val="bullet"/>
+      <w:lvlText w:val=""/>
+      <w:lvlJc w:val="left"/>
+      <w:pPr>
+        <w:ind w:left="2880" w:hanging="360"/>
+      </w:pPr>
+      <w:rPr>
+        <w:rFonts w:ascii="Symbol" w:hAnsi="Symbol" w:hint="default"/>
+      </w:rPr>
+    </w:lvl>
+    <w:lvl w:ilvl="4" w:tplc="FFFFFFFF" w:tentative="1">
+      <w:start w:val="1"/>
+      <w:numFmt w:val="bullet"/>
+      <w:lvlText w:val="o"/>
+      <w:lvlJc w:val="left"/>
+      <w:pPr>
+        <w:ind w:left="3600" w:hanging="360"/>
+      </w:pPr>
+      <w:rPr>
+        <w:rFonts w:ascii="Courier New" w:hAnsi="Courier New" w:cs="Courier New" w:hint="default"/>
+      </w:rPr>
+    </w:lvl>
+    <w:lvl w:ilvl="5" w:tplc="FFFFFFFF" w:tentative="1">
+      <w:start w:val="1"/>
+      <w:numFmt w:val="bullet"/>
+      <w:lvlText w:val=""/>
+      <w:lvlJc w:val="left"/>
+      <w:pPr>
+        <w:ind w:left="4320" w:hanging="360"/>
+      </w:pPr>
+      <w:rPr>
+        <w:rFonts w:ascii="Wingdings" w:hAnsi="Wingdings" w:hint="default"/>
+      </w:rPr>
+    </w:lvl>
+    <w:lvl w:ilvl="6" w:tplc="FFFFFFFF" w:tentative="1">
+      <w:start w:val="1"/>
+      <w:numFmt w:val="bullet"/>
+      <w:lvlText w:val=""/>
+      <w:lvlJc w:val="left"/>
+      <w:pPr>
+        <w:ind w:left="5040" w:hanging="360"/>
+      </w:pPr>
+      <w:rPr>
+        <w:rFonts w:ascii="Symbol" w:hAnsi="Symbol" w:hint="default"/>
+      </w:rPr>
+    </w:lvl>
+    <w:lvl w:ilvl="7" w:tplc="FFFFFFFF" w:tentative="1">
+      <w:start w:val="1"/>
+      <w:numFmt w:val="bullet"/>
+      <w:lvlText w:val="o"/>
+      <w:lvlJc w:val="left"/>
+      <w:pPr>
+        <w:ind w:left="5760" w:hanging="360"/>
+      </w:pPr>
+      <w:rPr>
+        <w:rFonts w:ascii="Courier New" w:hAnsi="Courier New" w:cs="Courier New" w:hint="default"/>
+      </w:rPr>
+    </w:lvl>
+    <w:lvl w:ilvl="8" w:tplc="FFFFFFFF" w:tentative="1">
+      <w:start w:val="1"/>
+      <w:numFmt w:val="bullet"/>
+      <w:lvlText w:val=""/>
+      <w:lvlJc w:val="left"/>
+      <w:pPr>
+        <w:ind w:left="6480" w:hanging="360"/>
+      </w:pPr>
+      <w:rPr>
+        <w:rFonts w:ascii="Wingdings" w:hAnsi="Wingdings" w:hint="default"/>
+      </w:rPr>
+    </w:lvl>
+  </w:abstractNum>
+  <w:abstractNum w:abstractNumId="2" w15:restartNumberingAfterBreak="0">
+    <w:nsid w:val="0A49524B"/>
+    <w:multiLevelType w:val="hybridMultilevel"/>
+    <w:tmpl w:val="A536A6D8"/>
+    <w:lvl w:ilvl="0" w:tplc="042A0003">
+      <w:start w:val="1"/>
+      <w:numFmt w:val="bullet"/>
+      <w:lvlText w:val="o"/>
+      <w:lvlJc w:val="left"/>
+      <w:pPr>
+        <w:ind w:left="720" w:hanging="360"/>
+      </w:pPr>
+      <w:rPr>
+        <w:rFonts w:ascii="Courier New" w:hAnsi="Courier New" w:cs="Courier New" w:hint="default"/>
+      </w:rPr>
+    </w:lvl>
+    <w:lvl w:ilvl="1" w:tplc="04090003" w:tentative="1">
+      <w:start w:val="1"/>
+      <w:numFmt w:val="bullet"/>
+      <w:lvlText w:val="o"/>
+      <w:lvlJc w:val="left"/>
+      <w:pPr>
+        <w:ind w:left="1440" w:hanging="360"/>
+      </w:pPr>
+      <w:rPr>
+        <w:rFonts w:ascii="Courier New" w:hAnsi="Courier New" w:cs="Courier New" w:hint="default"/>
+      </w:rPr>
+    </w:lvl>
+    <w:lvl w:ilvl="2" w:tplc="04090005" w:tentative="1">
+      <w:start w:val="1"/>
+      <w:numFmt w:val="bullet"/>
+      <w:lvlText w:val=""/>
+      <w:lvlJc w:val="left"/>
+      <w:pPr>
+        <w:ind w:left="2160" w:hanging="360"/>
+      </w:pPr>
+      <w:rPr>
+        <w:rFonts w:ascii="Wingdings" w:hAnsi="Wingdings" w:hint="default"/>
+      </w:rPr>
+    </w:lvl>
+    <w:lvl w:ilvl="3" w:tplc="04090001" w:tentative="1">
+      <w:start w:val="1"/>
+      <w:numFmt w:val="bullet"/>
+      <w:lvlText w:val=""/>
+      <w:lvlJc w:val="left"/>
+      <w:pPr>
+        <w:ind w:left="2880" w:hanging="360"/>
+      </w:pPr>
+      <w:rPr>
+        <w:rFonts w:ascii="Symbol" w:hAnsi="Symbol" w:hint="default"/>
+      </w:rPr>
+    </w:lvl>
+    <w:lvl w:ilvl="4" w:tplc="04090003" w:tentative="1">
+      <w:start w:val="1"/>
+      <w:numFmt w:val="bullet"/>
+      <w:lvlText w:val="o"/>
+      <w:lvlJc w:val="left"/>
+      <w:pPr>
+        <w:ind w:left="3600" w:hanging="360"/>
+      </w:pPr>
+      <w:rPr>
+        <w:rFonts w:ascii="Courier New" w:hAnsi="Courier New" w:cs="Courier New" w:hint="default"/>
+      </w:rPr>
+    </w:lvl>
+    <w:lvl w:ilvl="5" w:tplc="04090005" w:tentative="1">
+      <w:start w:val="1"/>
+      <w:numFmt w:val="bullet"/>
+      <w:lvlText w:val=""/>
+      <w:lvlJc w:val="left"/>
+      <w:pPr>
+        <w:ind w:left="4320" w:hanging="360"/>
+      </w:pPr>
+      <w:rPr>
+        <w:rFonts w:ascii="Wingdings" w:hAnsi="Wingdings" w:hint="default"/>
+      </w:rPr>
+    </w:lvl>
+    <w:lvl w:ilvl="6" w:tplc="04090001" w:tentative="1">
+      <w:start w:val="1"/>
+      <w:numFmt w:val="bullet"/>
+      <w:lvlText w:val=""/>
+      <w:lvlJc w:val="left"/>
+      <w:pPr>
+        <w:ind w:left="5040" w:hanging="360"/>
+      </w:pPr>
+      <w:rPr>
+        <w:rFonts w:ascii="Symbol" w:hAnsi="Symbol" w:hint="default"/>
+      </w:rPr>
+    </w:lvl>
+    <w:lvl w:ilvl="7" w:tplc="04090003" w:tentative="1">
+      <w:start w:val="1"/>
+      <w:numFmt w:val="bullet"/>
+      <w:lvlText w:val="o"/>
+      <w:lvlJc w:val="left"/>
+      <w:pPr>
+        <w:ind w:left="5760" w:hanging="360"/>
+      </w:pPr>
+      <w:rPr>
+        <w:rFonts w:ascii="Courier New" w:hAnsi="Courier New" w:cs="Courier New" w:hint="default"/>
+      </w:rPr>
+    </w:lvl>
+    <w:lvl w:ilvl="8" w:tplc="04090005" w:tentative="1">
+      <w:start w:val="1"/>
+      <w:numFmt w:val="bullet"/>
+      <w:lvlText w:val=""/>
+      <w:lvlJc w:val="left"/>
+      <w:pPr>
+        <w:ind w:left="6480" w:hanging="360"/>
+      </w:pPr>
+      <w:rPr>
+        <w:rFonts w:ascii="Wingdings" w:hAnsi="Wingdings" w:hint="default"/>
+      </w:rPr>
+    </w:lvl>
+  </w:abstractNum>
+  <w:abstractNum w:abstractNumId="3" w15:restartNumberingAfterBreak="0">
     <w:nsid w:val="0EFE58EB"/>
     <w:multiLevelType w:val="multilevel"/>
     <w:tmpl w:val="EBA01728"/>
@@ -15086,7 +14555,7 @@
       </w:rPr>
     </w:lvl>
   </w:abstractNum>
-  <w:abstractNum w:abstractNumId="2" w15:restartNumberingAfterBreak="0">
+  <w:abstractNum w:abstractNumId="4" w15:restartNumberingAfterBreak="0">
     <w:nsid w:val="0F29523F"/>
     <w:multiLevelType w:val="hybridMultilevel"/>
     <w:tmpl w:val="7598A844"/>
@@ -15199,7 +14668,7 @@
       </w:rPr>
     </w:lvl>
   </w:abstractNum>
-  <w:abstractNum w:abstractNumId="3" w15:restartNumberingAfterBreak="0">
+  <w:abstractNum w:abstractNumId="5" w15:restartNumberingAfterBreak="0">
     <w:nsid w:val="0FA60894"/>
     <w:multiLevelType w:val="multilevel"/>
     <w:tmpl w:val="82F6ADDC"/>
@@ -15348,7 +14817,157 @@
       </w:rPr>
     </w:lvl>
   </w:abstractNum>
-  <w:abstractNum w:abstractNumId="4" w15:restartNumberingAfterBreak="0">
+  <w:abstractNum w:abstractNumId="6" w15:restartNumberingAfterBreak="0">
+    <w:nsid w:val="175B2F0D"/>
+    <w:multiLevelType w:val="multilevel"/>
+    <w:tmpl w:val="628E6A46"/>
+    <w:lvl w:ilvl="0">
+      <w:start w:val="1"/>
+      <w:numFmt w:val="decimal"/>
+      <w:lvlText w:val="%1."/>
+      <w:lvlJc w:val="left"/>
+      <w:pPr>
+        <w:tabs>
+          <w:tab w:val="num" w:pos="720"/>
+        </w:tabs>
+        <w:ind w:left="720" w:hanging="360"/>
+      </w:pPr>
+      <w:rPr>
+        <w:rFonts w:ascii="Times New Roman" w:eastAsiaTheme="minorHAnsi" w:hAnsi="Times New Roman" w:cs="Times New Roman"/>
+        <w:sz w:val="28"/>
+        <w:szCs w:val="40"/>
+      </w:rPr>
+    </w:lvl>
+    <w:lvl w:ilvl="1" w:tentative="1">
+      <w:start w:val="1"/>
+      <w:numFmt w:val="bullet"/>
+      <w:lvlText w:val="o"/>
+      <w:lvlJc w:val="left"/>
+      <w:pPr>
+        <w:tabs>
+          <w:tab w:val="num" w:pos="1440"/>
+        </w:tabs>
+        <w:ind w:left="1440" w:hanging="360"/>
+      </w:pPr>
+      <w:rPr>
+        <w:rFonts w:ascii="Courier New" w:hAnsi="Courier New" w:hint="default"/>
+        <w:sz w:val="20"/>
+      </w:rPr>
+    </w:lvl>
+    <w:lvl w:ilvl="2" w:tentative="1">
+      <w:start w:val="1"/>
+      <w:numFmt w:val="bullet"/>
+      <w:lvlText w:val=""/>
+      <w:lvlJc w:val="left"/>
+      <w:pPr>
+        <w:tabs>
+          <w:tab w:val="num" w:pos="2160"/>
+        </w:tabs>
+        <w:ind w:left="2160" w:hanging="360"/>
+      </w:pPr>
+      <w:rPr>
+        <w:rFonts w:ascii="Wingdings" w:hAnsi="Wingdings" w:hint="default"/>
+        <w:sz w:val="20"/>
+      </w:rPr>
+    </w:lvl>
+    <w:lvl w:ilvl="3" w:tentative="1">
+      <w:start w:val="1"/>
+      <w:numFmt w:val="bullet"/>
+      <w:lvlText w:val=""/>
+      <w:lvlJc w:val="left"/>
+      <w:pPr>
+        <w:tabs>
+          <w:tab w:val="num" w:pos="2880"/>
+        </w:tabs>
+        <w:ind w:left="2880" w:hanging="360"/>
+      </w:pPr>
+      <w:rPr>
+        <w:rFonts w:ascii="Wingdings" w:hAnsi="Wingdings" w:hint="default"/>
+        <w:sz w:val="20"/>
+      </w:rPr>
+    </w:lvl>
+    <w:lvl w:ilvl="4" w:tentative="1">
+      <w:start w:val="1"/>
+      <w:numFmt w:val="bullet"/>
+      <w:lvlText w:val=""/>
+      <w:lvlJc w:val="left"/>
+      <w:pPr>
+        <w:tabs>
+          <w:tab w:val="num" w:pos="3600"/>
+        </w:tabs>
+        <w:ind w:left="3600" w:hanging="360"/>
+      </w:pPr>
+      <w:rPr>
+        <w:rFonts w:ascii="Wingdings" w:hAnsi="Wingdings" w:hint="default"/>
+        <w:sz w:val="20"/>
+      </w:rPr>
+    </w:lvl>
+    <w:lvl w:ilvl="5" w:tentative="1">
+      <w:start w:val="1"/>
+      <w:numFmt w:val="bullet"/>
+      <w:lvlText w:val=""/>
+      <w:lvlJc w:val="left"/>
+      <w:pPr>
+        <w:tabs>
+          <w:tab w:val="num" w:pos="4320"/>
+        </w:tabs>
+        <w:ind w:left="4320" w:hanging="360"/>
+      </w:pPr>
+      <w:rPr>
+        <w:rFonts w:ascii="Wingdings" w:hAnsi="Wingdings" w:hint="default"/>
+        <w:sz w:val="20"/>
+      </w:rPr>
+    </w:lvl>
+    <w:lvl w:ilvl="6" w:tentative="1">
+      <w:start w:val="1"/>
+      <w:numFmt w:val="bullet"/>
+      <w:lvlText w:val=""/>
+      <w:lvlJc w:val="left"/>
+      <w:pPr>
+        <w:tabs>
+          <w:tab w:val="num" w:pos="5040"/>
+        </w:tabs>
+        <w:ind w:left="5040" w:hanging="360"/>
+      </w:pPr>
+      <w:rPr>
+        <w:rFonts w:ascii="Wingdings" w:hAnsi="Wingdings" w:hint="default"/>
+        <w:sz w:val="20"/>
+      </w:rPr>
+    </w:lvl>
+    <w:lvl w:ilvl="7" w:tentative="1">
+      <w:start w:val="1"/>
+      <w:numFmt w:val="bullet"/>
+      <w:lvlText w:val=""/>
+      <w:lvlJc w:val="left"/>
+      <w:pPr>
+        <w:tabs>
+          <w:tab w:val="num" w:pos="5760"/>
+        </w:tabs>
+        <w:ind w:left="5760" w:hanging="360"/>
+      </w:pPr>
+      <w:rPr>
+        <w:rFonts w:ascii="Wingdings" w:hAnsi="Wingdings" w:hint="default"/>
+        <w:sz w:val="20"/>
+      </w:rPr>
+    </w:lvl>
+    <w:lvl w:ilvl="8" w:tentative="1">
+      <w:start w:val="1"/>
+      <w:numFmt w:val="bullet"/>
+      <w:lvlText w:val=""/>
+      <w:lvlJc w:val="left"/>
+      <w:pPr>
+        <w:tabs>
+          <w:tab w:val="num" w:pos="6480"/>
+        </w:tabs>
+        <w:ind w:left="6480" w:hanging="360"/>
+      </w:pPr>
+      <w:rPr>
+        <w:rFonts w:ascii="Wingdings" w:hAnsi="Wingdings" w:hint="default"/>
+        <w:sz w:val="20"/>
+      </w:rPr>
+    </w:lvl>
+  </w:abstractNum>
+  <w:abstractNum w:abstractNumId="7" w15:restartNumberingAfterBreak="0">
     <w:nsid w:val="1AE32657"/>
     <w:multiLevelType w:val="hybridMultilevel"/>
     <w:tmpl w:val="8A8EF56E"/>
@@ -15437,7 +15056,7 @@
       </w:pPr>
     </w:lvl>
   </w:abstractNum>
-  <w:abstractNum w:abstractNumId="5" w15:restartNumberingAfterBreak="0">
+  <w:abstractNum w:abstractNumId="8" w15:restartNumberingAfterBreak="0">
     <w:nsid w:val="1C4E0EF0"/>
     <w:multiLevelType w:val="hybridMultilevel"/>
     <w:tmpl w:val="4768BCF2"/>
@@ -15549,7 +15168,269 @@
       </w:rPr>
     </w:lvl>
   </w:abstractNum>
-  <w:abstractNum w:abstractNumId="6" w15:restartNumberingAfterBreak="0">
+  <w:abstractNum w:abstractNumId="9" w15:restartNumberingAfterBreak="0">
+    <w:nsid w:val="1CB91A70"/>
+    <w:multiLevelType w:val="hybridMultilevel"/>
+    <w:tmpl w:val="ACD8595C"/>
+    <w:lvl w:ilvl="0" w:tplc="042A0003">
+      <w:start w:val="1"/>
+      <w:numFmt w:val="bullet"/>
+      <w:lvlText w:val="o"/>
+      <w:lvlJc w:val="left"/>
+      <w:pPr>
+        <w:ind w:left="720" w:hanging="360"/>
+      </w:pPr>
+      <w:rPr>
+        <w:rFonts w:ascii="Courier New" w:hAnsi="Courier New" w:cs="Courier New" w:hint="default"/>
+      </w:rPr>
+    </w:lvl>
+    <w:lvl w:ilvl="1" w:tplc="04090003" w:tentative="1">
+      <w:start w:val="1"/>
+      <w:numFmt w:val="bullet"/>
+      <w:lvlText w:val="o"/>
+      <w:lvlJc w:val="left"/>
+      <w:pPr>
+        <w:ind w:left="1440" w:hanging="360"/>
+      </w:pPr>
+      <w:rPr>
+        <w:rFonts w:ascii="Courier New" w:hAnsi="Courier New" w:cs="Courier New" w:hint="default"/>
+      </w:rPr>
+    </w:lvl>
+    <w:lvl w:ilvl="2" w:tplc="04090005" w:tentative="1">
+      <w:start w:val="1"/>
+      <w:numFmt w:val="bullet"/>
+      <w:lvlText w:val=""/>
+      <w:lvlJc w:val="left"/>
+      <w:pPr>
+        <w:ind w:left="2160" w:hanging="360"/>
+      </w:pPr>
+      <w:rPr>
+        <w:rFonts w:ascii="Wingdings" w:hAnsi="Wingdings" w:hint="default"/>
+      </w:rPr>
+    </w:lvl>
+    <w:lvl w:ilvl="3" w:tplc="04090001" w:tentative="1">
+      <w:start w:val="1"/>
+      <w:numFmt w:val="bullet"/>
+      <w:lvlText w:val=""/>
+      <w:lvlJc w:val="left"/>
+      <w:pPr>
+        <w:ind w:left="2880" w:hanging="360"/>
+      </w:pPr>
+      <w:rPr>
+        <w:rFonts w:ascii="Symbol" w:hAnsi="Symbol" w:hint="default"/>
+      </w:rPr>
+    </w:lvl>
+    <w:lvl w:ilvl="4" w:tplc="04090003" w:tentative="1">
+      <w:start w:val="1"/>
+      <w:numFmt w:val="bullet"/>
+      <w:lvlText w:val="o"/>
+      <w:lvlJc w:val="left"/>
+      <w:pPr>
+        <w:ind w:left="3600" w:hanging="360"/>
+      </w:pPr>
+      <w:rPr>
+        <w:rFonts w:ascii="Courier New" w:hAnsi="Courier New" w:cs="Courier New" w:hint="default"/>
+      </w:rPr>
+    </w:lvl>
+    <w:lvl w:ilvl="5" w:tplc="04090005" w:tentative="1">
+      <w:start w:val="1"/>
+      <w:numFmt w:val="bullet"/>
+      <w:lvlText w:val=""/>
+      <w:lvlJc w:val="left"/>
+      <w:pPr>
+        <w:ind w:left="4320" w:hanging="360"/>
+      </w:pPr>
+      <w:rPr>
+        <w:rFonts w:ascii="Wingdings" w:hAnsi="Wingdings" w:hint="default"/>
+      </w:rPr>
+    </w:lvl>
+    <w:lvl w:ilvl="6" w:tplc="04090001" w:tentative="1">
+      <w:start w:val="1"/>
+      <w:numFmt w:val="bullet"/>
+      <w:lvlText w:val=""/>
+      <w:lvlJc w:val="left"/>
+      <w:pPr>
+        <w:ind w:left="5040" w:hanging="360"/>
+      </w:pPr>
+      <w:rPr>
+        <w:rFonts w:ascii="Symbol" w:hAnsi="Symbol" w:hint="default"/>
+      </w:rPr>
+    </w:lvl>
+    <w:lvl w:ilvl="7" w:tplc="04090003" w:tentative="1">
+      <w:start w:val="1"/>
+      <w:numFmt w:val="bullet"/>
+      <w:lvlText w:val="o"/>
+      <w:lvlJc w:val="left"/>
+      <w:pPr>
+        <w:ind w:left="5760" w:hanging="360"/>
+      </w:pPr>
+      <w:rPr>
+        <w:rFonts w:ascii="Courier New" w:hAnsi="Courier New" w:cs="Courier New" w:hint="default"/>
+      </w:rPr>
+    </w:lvl>
+    <w:lvl w:ilvl="8" w:tplc="04090005" w:tentative="1">
+      <w:start w:val="1"/>
+      <w:numFmt w:val="bullet"/>
+      <w:lvlText w:val=""/>
+      <w:lvlJc w:val="left"/>
+      <w:pPr>
+        <w:ind w:left="6480" w:hanging="360"/>
+      </w:pPr>
+      <w:rPr>
+        <w:rFonts w:ascii="Wingdings" w:hAnsi="Wingdings" w:hint="default"/>
+      </w:rPr>
+    </w:lvl>
+  </w:abstractNum>
+  <w:abstractNum w:abstractNumId="10" w15:restartNumberingAfterBreak="0">
+    <w:nsid w:val="22AF5377"/>
+    <w:multiLevelType w:val="multilevel"/>
+    <w:tmpl w:val="6542FC9A"/>
+    <w:lvl w:ilvl="0">
+      <w:start w:val="1"/>
+      <w:numFmt w:val="bullet"/>
+      <w:lvlText w:val=""/>
+      <w:lvlJc w:val="left"/>
+      <w:pPr>
+        <w:tabs>
+          <w:tab w:val="num" w:pos="720"/>
+        </w:tabs>
+        <w:ind w:left="720" w:hanging="360"/>
+      </w:pPr>
+      <w:rPr>
+        <w:rFonts w:ascii="Symbol" w:hAnsi="Symbol" w:hint="default"/>
+        <w:sz w:val="20"/>
+      </w:rPr>
+    </w:lvl>
+    <w:lvl w:ilvl="1" w:tentative="1">
+      <w:start w:val="1"/>
+      <w:numFmt w:val="bullet"/>
+      <w:lvlText w:val="o"/>
+      <w:lvlJc w:val="left"/>
+      <w:pPr>
+        <w:tabs>
+          <w:tab w:val="num" w:pos="1440"/>
+        </w:tabs>
+        <w:ind w:left="1440" w:hanging="360"/>
+      </w:pPr>
+      <w:rPr>
+        <w:rFonts w:ascii="Courier New" w:hAnsi="Courier New" w:hint="default"/>
+        <w:sz w:val="20"/>
+      </w:rPr>
+    </w:lvl>
+    <w:lvl w:ilvl="2" w:tentative="1">
+      <w:start w:val="1"/>
+      <w:numFmt w:val="bullet"/>
+      <w:lvlText w:val=""/>
+      <w:lvlJc w:val="left"/>
+      <w:pPr>
+        <w:tabs>
+          <w:tab w:val="num" w:pos="2160"/>
+        </w:tabs>
+        <w:ind w:left="2160" w:hanging="360"/>
+      </w:pPr>
+      <w:rPr>
+        <w:rFonts w:ascii="Wingdings" w:hAnsi="Wingdings" w:hint="default"/>
+        <w:sz w:val="20"/>
+      </w:rPr>
+    </w:lvl>
+    <w:lvl w:ilvl="3" w:tentative="1">
+      <w:start w:val="1"/>
+      <w:numFmt w:val="bullet"/>
+      <w:lvlText w:val=""/>
+      <w:lvlJc w:val="left"/>
+      <w:pPr>
+        <w:tabs>
+          <w:tab w:val="num" w:pos="2880"/>
+        </w:tabs>
+        <w:ind w:left="2880" w:hanging="360"/>
+      </w:pPr>
+      <w:rPr>
+        <w:rFonts w:ascii="Wingdings" w:hAnsi="Wingdings" w:hint="default"/>
+        <w:sz w:val="20"/>
+      </w:rPr>
+    </w:lvl>
+    <w:lvl w:ilvl="4" w:tentative="1">
+      <w:start w:val="1"/>
+      <w:numFmt w:val="bullet"/>
+      <w:lvlText w:val=""/>
+      <w:lvlJc w:val="left"/>
+      <w:pPr>
+        <w:tabs>
+          <w:tab w:val="num" w:pos="3600"/>
+        </w:tabs>
+        <w:ind w:left="3600" w:hanging="360"/>
+      </w:pPr>
+      <w:rPr>
+        <w:rFonts w:ascii="Wingdings" w:hAnsi="Wingdings" w:hint="default"/>
+        <w:sz w:val="20"/>
+      </w:rPr>
+    </w:lvl>
+    <w:lvl w:ilvl="5" w:tentative="1">
+      <w:start w:val="1"/>
+      <w:numFmt w:val="bullet"/>
+      <w:lvlText w:val=""/>
+      <w:lvlJc w:val="left"/>
+      <w:pPr>
+        <w:tabs>
+          <w:tab w:val="num" w:pos="4320"/>
+        </w:tabs>
+        <w:ind w:left="4320" w:hanging="360"/>
+      </w:pPr>
+      <w:rPr>
+        <w:rFonts w:ascii="Wingdings" w:hAnsi="Wingdings" w:hint="default"/>
+        <w:sz w:val="20"/>
+      </w:rPr>
+    </w:lvl>
+    <w:lvl w:ilvl="6" w:tentative="1">
+      <w:start w:val="1"/>
+      <w:numFmt w:val="bullet"/>
+      <w:lvlText w:val=""/>
+      <w:lvlJc w:val="left"/>
+      <w:pPr>
+        <w:tabs>
+          <w:tab w:val="num" w:pos="5040"/>
+        </w:tabs>
+        <w:ind w:left="5040" w:hanging="360"/>
+      </w:pPr>
+      <w:rPr>
+        <w:rFonts w:ascii="Wingdings" w:hAnsi="Wingdings" w:hint="default"/>
+        <w:sz w:val="20"/>
+      </w:rPr>
+    </w:lvl>
+    <w:lvl w:ilvl="7" w:tentative="1">
+      <w:start w:val="1"/>
+      <w:numFmt w:val="bullet"/>
+      <w:lvlText w:val=""/>
+      <w:lvlJc w:val="left"/>
+      <w:pPr>
+        <w:tabs>
+          <w:tab w:val="num" w:pos="5760"/>
+        </w:tabs>
+        <w:ind w:left="5760" w:hanging="360"/>
+      </w:pPr>
+      <w:rPr>
+        <w:rFonts w:ascii="Wingdings" w:hAnsi="Wingdings" w:hint="default"/>
+        <w:sz w:val="20"/>
+      </w:rPr>
+    </w:lvl>
+    <w:lvl w:ilvl="8" w:tentative="1">
+      <w:start w:val="1"/>
+      <w:numFmt w:val="bullet"/>
+      <w:lvlText w:val=""/>
+      <w:lvlJc w:val="left"/>
+      <w:pPr>
+        <w:tabs>
+          <w:tab w:val="num" w:pos="6480"/>
+        </w:tabs>
+        <w:ind w:left="6480" w:hanging="360"/>
+      </w:pPr>
+      <w:rPr>
+        <w:rFonts w:ascii="Wingdings" w:hAnsi="Wingdings" w:hint="default"/>
+        <w:sz w:val="20"/>
+      </w:rPr>
+    </w:lvl>
+  </w:abstractNum>
+  <w:abstractNum w:abstractNumId="11" w15:restartNumberingAfterBreak="0">
     <w:nsid w:val="2A1817C2"/>
     <w:multiLevelType w:val="multilevel"/>
     <w:tmpl w:val="AE2087D4"/>
@@ -15694,7 +15575,120 @@
       </w:rPr>
     </w:lvl>
   </w:abstractNum>
-  <w:abstractNum w:abstractNumId="7" w15:restartNumberingAfterBreak="0">
+  <w:abstractNum w:abstractNumId="12" w15:restartNumberingAfterBreak="0">
+    <w:nsid w:val="35B5321D"/>
+    <w:multiLevelType w:val="hybridMultilevel"/>
+    <w:tmpl w:val="709CB200"/>
+    <w:lvl w:ilvl="0" w:tplc="042A0003">
+      <w:start w:val="1"/>
+      <w:numFmt w:val="bullet"/>
+      <w:lvlText w:val="o"/>
+      <w:lvlJc w:val="left"/>
+      <w:pPr>
+        <w:ind w:left="1080" w:hanging="360"/>
+      </w:pPr>
+      <w:rPr>
+        <w:rFonts w:ascii="Courier New" w:hAnsi="Courier New" w:cs="Courier New" w:hint="default"/>
+      </w:rPr>
+    </w:lvl>
+    <w:lvl w:ilvl="1" w:tplc="04090003" w:tentative="1">
+      <w:start w:val="1"/>
+      <w:numFmt w:val="bullet"/>
+      <w:lvlText w:val="o"/>
+      <w:lvlJc w:val="left"/>
+      <w:pPr>
+        <w:ind w:left="1800" w:hanging="360"/>
+      </w:pPr>
+      <w:rPr>
+        <w:rFonts w:ascii="Courier New" w:hAnsi="Courier New" w:cs="Courier New" w:hint="default"/>
+      </w:rPr>
+    </w:lvl>
+    <w:lvl w:ilvl="2" w:tplc="04090005" w:tentative="1">
+      <w:start w:val="1"/>
+      <w:numFmt w:val="bullet"/>
+      <w:lvlText w:val=""/>
+      <w:lvlJc w:val="left"/>
+      <w:pPr>
+        <w:ind w:left="2520" w:hanging="360"/>
+      </w:pPr>
+      <w:rPr>
+        <w:rFonts w:ascii="Wingdings" w:hAnsi="Wingdings" w:hint="default"/>
+      </w:rPr>
+    </w:lvl>
+    <w:lvl w:ilvl="3" w:tplc="04090001" w:tentative="1">
+      <w:start w:val="1"/>
+      <w:numFmt w:val="bullet"/>
+      <w:lvlText w:val=""/>
+      <w:lvlJc w:val="left"/>
+      <w:pPr>
+        <w:ind w:left="3240" w:hanging="360"/>
+      </w:pPr>
+      <w:rPr>
+        <w:rFonts w:ascii="Symbol" w:hAnsi="Symbol" w:hint="default"/>
+      </w:rPr>
+    </w:lvl>
+    <w:lvl w:ilvl="4" w:tplc="04090003" w:tentative="1">
+      <w:start w:val="1"/>
+      <w:numFmt w:val="bullet"/>
+      <w:lvlText w:val="o"/>
+      <w:lvlJc w:val="left"/>
+      <w:pPr>
+        <w:ind w:left="3960" w:hanging="360"/>
+      </w:pPr>
+      <w:rPr>
+        <w:rFonts w:ascii="Courier New" w:hAnsi="Courier New" w:cs="Courier New" w:hint="default"/>
+      </w:rPr>
+    </w:lvl>
+    <w:lvl w:ilvl="5" w:tplc="04090005" w:tentative="1">
+      <w:start w:val="1"/>
+      <w:numFmt w:val="bullet"/>
+      <w:lvlText w:val=""/>
+      <w:lvlJc w:val="left"/>
+      <w:pPr>
+        <w:ind w:left="4680" w:hanging="360"/>
+      </w:pPr>
+      <w:rPr>
+        <w:rFonts w:ascii="Wingdings" w:hAnsi="Wingdings" w:hint="default"/>
+      </w:rPr>
+    </w:lvl>
+    <w:lvl w:ilvl="6" w:tplc="04090001" w:tentative="1">
+      <w:start w:val="1"/>
+      <w:numFmt w:val="bullet"/>
+      <w:lvlText w:val=""/>
+      <w:lvlJc w:val="left"/>
+      <w:pPr>
+        <w:ind w:left="5400" w:hanging="360"/>
+      </w:pPr>
+      <w:rPr>
+        <w:rFonts w:ascii="Symbol" w:hAnsi="Symbol" w:hint="default"/>
+      </w:rPr>
+    </w:lvl>
+    <w:lvl w:ilvl="7" w:tplc="04090003" w:tentative="1">
+      <w:start w:val="1"/>
+      <w:numFmt w:val="bullet"/>
+      <w:lvlText w:val="o"/>
+      <w:lvlJc w:val="left"/>
+      <w:pPr>
+        <w:ind w:left="6120" w:hanging="360"/>
+      </w:pPr>
+      <w:rPr>
+        <w:rFonts w:ascii="Courier New" w:hAnsi="Courier New" w:cs="Courier New" w:hint="default"/>
+      </w:rPr>
+    </w:lvl>
+    <w:lvl w:ilvl="8" w:tplc="04090005" w:tentative="1">
+      <w:start w:val="1"/>
+      <w:numFmt w:val="bullet"/>
+      <w:lvlText w:val=""/>
+      <w:lvlJc w:val="left"/>
+      <w:pPr>
+        <w:ind w:left="6840" w:hanging="360"/>
+      </w:pPr>
+      <w:rPr>
+        <w:rFonts w:ascii="Wingdings" w:hAnsi="Wingdings" w:hint="default"/>
+      </w:rPr>
+    </w:lvl>
+  </w:abstractNum>
+  <w:abstractNum w:abstractNumId="13" w15:restartNumberingAfterBreak="0">
     <w:nsid w:val="422D7520"/>
     <w:multiLevelType w:val="hybridMultilevel"/>
     <w:tmpl w:val="7BA4AEFE"/>
@@ -15783,7 +15777,7 @@
       </w:pPr>
     </w:lvl>
   </w:abstractNum>
-  <w:abstractNum w:abstractNumId="8" w15:restartNumberingAfterBreak="0">
+  <w:abstractNum w:abstractNumId="14" w15:restartNumberingAfterBreak="0">
     <w:nsid w:val="44430D80"/>
     <w:multiLevelType w:val="hybridMultilevel"/>
     <w:tmpl w:val="305A3E98"/>
@@ -15896,7 +15890,269 @@
       </w:rPr>
     </w:lvl>
   </w:abstractNum>
-  <w:abstractNum w:abstractNumId="9" w15:restartNumberingAfterBreak="0">
+  <w:abstractNum w:abstractNumId="15" w15:restartNumberingAfterBreak="0">
+    <w:nsid w:val="47053DCB"/>
+    <w:multiLevelType w:val="multilevel"/>
+    <w:tmpl w:val="85081DB0"/>
+    <w:lvl w:ilvl="0">
+      <w:start w:val="1"/>
+      <w:numFmt w:val="bullet"/>
+      <w:lvlText w:val=""/>
+      <w:lvlJc w:val="left"/>
+      <w:pPr>
+        <w:tabs>
+          <w:tab w:val="num" w:pos="720"/>
+        </w:tabs>
+        <w:ind w:left="720" w:hanging="360"/>
+      </w:pPr>
+      <w:rPr>
+        <w:rFonts w:ascii="Symbol" w:hAnsi="Symbol" w:hint="default"/>
+        <w:sz w:val="20"/>
+      </w:rPr>
+    </w:lvl>
+    <w:lvl w:ilvl="1" w:tentative="1">
+      <w:start w:val="1"/>
+      <w:numFmt w:val="bullet"/>
+      <w:lvlText w:val="o"/>
+      <w:lvlJc w:val="left"/>
+      <w:pPr>
+        <w:tabs>
+          <w:tab w:val="num" w:pos="1440"/>
+        </w:tabs>
+        <w:ind w:left="1440" w:hanging="360"/>
+      </w:pPr>
+      <w:rPr>
+        <w:rFonts w:ascii="Courier New" w:hAnsi="Courier New" w:hint="default"/>
+        <w:sz w:val="20"/>
+      </w:rPr>
+    </w:lvl>
+    <w:lvl w:ilvl="2" w:tentative="1">
+      <w:start w:val="1"/>
+      <w:numFmt w:val="bullet"/>
+      <w:lvlText w:val=""/>
+      <w:lvlJc w:val="left"/>
+      <w:pPr>
+        <w:tabs>
+          <w:tab w:val="num" w:pos="2160"/>
+        </w:tabs>
+        <w:ind w:left="2160" w:hanging="360"/>
+      </w:pPr>
+      <w:rPr>
+        <w:rFonts w:ascii="Wingdings" w:hAnsi="Wingdings" w:hint="default"/>
+        <w:sz w:val="20"/>
+      </w:rPr>
+    </w:lvl>
+    <w:lvl w:ilvl="3" w:tentative="1">
+      <w:start w:val="1"/>
+      <w:numFmt w:val="bullet"/>
+      <w:lvlText w:val=""/>
+      <w:lvlJc w:val="left"/>
+      <w:pPr>
+        <w:tabs>
+          <w:tab w:val="num" w:pos="2880"/>
+        </w:tabs>
+        <w:ind w:left="2880" w:hanging="360"/>
+      </w:pPr>
+      <w:rPr>
+        <w:rFonts w:ascii="Wingdings" w:hAnsi="Wingdings" w:hint="default"/>
+        <w:sz w:val="20"/>
+      </w:rPr>
+    </w:lvl>
+    <w:lvl w:ilvl="4" w:tentative="1">
+      <w:start w:val="1"/>
+      <w:numFmt w:val="bullet"/>
+      <w:lvlText w:val=""/>
+      <w:lvlJc w:val="left"/>
+      <w:pPr>
+        <w:tabs>
+          <w:tab w:val="num" w:pos="3600"/>
+        </w:tabs>
+        <w:ind w:left="3600" w:hanging="360"/>
+      </w:pPr>
+      <w:rPr>
+        <w:rFonts w:ascii="Wingdings" w:hAnsi="Wingdings" w:hint="default"/>
+        <w:sz w:val="20"/>
+      </w:rPr>
+    </w:lvl>
+    <w:lvl w:ilvl="5" w:tentative="1">
+      <w:start w:val="1"/>
+      <w:numFmt w:val="bullet"/>
+      <w:lvlText w:val=""/>
+      <w:lvlJc w:val="left"/>
+      <w:pPr>
+        <w:tabs>
+          <w:tab w:val="num" w:pos="4320"/>
+        </w:tabs>
+        <w:ind w:left="4320" w:hanging="360"/>
+      </w:pPr>
+      <w:rPr>
+        <w:rFonts w:ascii="Wingdings" w:hAnsi="Wingdings" w:hint="default"/>
+        <w:sz w:val="20"/>
+      </w:rPr>
+    </w:lvl>
+    <w:lvl w:ilvl="6" w:tentative="1">
+      <w:start w:val="1"/>
+      <w:numFmt w:val="bullet"/>
+      <w:lvlText w:val=""/>
+      <w:lvlJc w:val="left"/>
+      <w:pPr>
+        <w:tabs>
+          <w:tab w:val="num" w:pos="5040"/>
+        </w:tabs>
+        <w:ind w:left="5040" w:hanging="360"/>
+      </w:pPr>
+      <w:rPr>
+        <w:rFonts w:ascii="Wingdings" w:hAnsi="Wingdings" w:hint="default"/>
+        <w:sz w:val="20"/>
+      </w:rPr>
+    </w:lvl>
+    <w:lvl w:ilvl="7" w:tentative="1">
+      <w:start w:val="1"/>
+      <w:numFmt w:val="bullet"/>
+      <w:lvlText w:val=""/>
+      <w:lvlJc w:val="left"/>
+      <w:pPr>
+        <w:tabs>
+          <w:tab w:val="num" w:pos="5760"/>
+        </w:tabs>
+        <w:ind w:left="5760" w:hanging="360"/>
+      </w:pPr>
+      <w:rPr>
+        <w:rFonts w:ascii="Wingdings" w:hAnsi="Wingdings" w:hint="default"/>
+        <w:sz w:val="20"/>
+      </w:rPr>
+    </w:lvl>
+    <w:lvl w:ilvl="8" w:tentative="1">
+      <w:start w:val="1"/>
+      <w:numFmt w:val="bullet"/>
+      <w:lvlText w:val=""/>
+      <w:lvlJc w:val="left"/>
+      <w:pPr>
+        <w:tabs>
+          <w:tab w:val="num" w:pos="6480"/>
+        </w:tabs>
+        <w:ind w:left="6480" w:hanging="360"/>
+      </w:pPr>
+      <w:rPr>
+        <w:rFonts w:ascii="Wingdings" w:hAnsi="Wingdings" w:hint="default"/>
+        <w:sz w:val="20"/>
+      </w:rPr>
+    </w:lvl>
+  </w:abstractNum>
+  <w:abstractNum w:abstractNumId="16" w15:restartNumberingAfterBreak="0">
+    <w:nsid w:val="5BEB228F"/>
+    <w:multiLevelType w:val="hybridMultilevel"/>
+    <w:tmpl w:val="DC3ECDB4"/>
+    <w:lvl w:ilvl="0" w:tplc="042A0001">
+      <w:start w:val="1"/>
+      <w:numFmt w:val="bullet"/>
+      <w:lvlText w:val=""/>
+      <w:lvlJc w:val="left"/>
+      <w:pPr>
+        <w:ind w:left="1080" w:hanging="360"/>
+      </w:pPr>
+      <w:rPr>
+        <w:rFonts w:ascii="Symbol" w:hAnsi="Symbol" w:hint="default"/>
+      </w:rPr>
+    </w:lvl>
+    <w:lvl w:ilvl="1" w:tplc="04090003" w:tentative="1">
+      <w:start w:val="1"/>
+      <w:numFmt w:val="bullet"/>
+      <w:lvlText w:val="o"/>
+      <w:lvlJc w:val="left"/>
+      <w:pPr>
+        <w:ind w:left="1800" w:hanging="360"/>
+      </w:pPr>
+      <w:rPr>
+        <w:rFonts w:ascii="Courier New" w:hAnsi="Courier New" w:cs="Courier New" w:hint="default"/>
+      </w:rPr>
+    </w:lvl>
+    <w:lvl w:ilvl="2" w:tplc="04090005" w:tentative="1">
+      <w:start w:val="1"/>
+      <w:numFmt w:val="bullet"/>
+      <w:lvlText w:val=""/>
+      <w:lvlJc w:val="left"/>
+      <w:pPr>
+        <w:ind w:left="2520" w:hanging="360"/>
+      </w:pPr>
+      <w:rPr>
+        <w:rFonts w:ascii="Wingdings" w:hAnsi="Wingdings" w:hint="default"/>
+      </w:rPr>
+    </w:lvl>
+    <w:lvl w:ilvl="3" w:tplc="04090001" w:tentative="1">
+      <w:start w:val="1"/>
+      <w:numFmt w:val="bullet"/>
+      <w:lvlText w:val=""/>
+      <w:lvlJc w:val="left"/>
+      <w:pPr>
+        <w:ind w:left="3240" w:hanging="360"/>
+      </w:pPr>
+      <w:rPr>
+        <w:rFonts w:ascii="Symbol" w:hAnsi="Symbol" w:hint="default"/>
+      </w:rPr>
+    </w:lvl>
+    <w:lvl w:ilvl="4" w:tplc="04090003" w:tentative="1">
+      <w:start w:val="1"/>
+      <w:numFmt w:val="bullet"/>
+      <w:lvlText w:val="o"/>
+      <w:lvlJc w:val="left"/>
+      <w:pPr>
+        <w:ind w:left="3960" w:hanging="360"/>
+      </w:pPr>
+      <w:rPr>
+        <w:rFonts w:ascii="Courier New" w:hAnsi="Courier New" w:cs="Courier New" w:hint="default"/>
+      </w:rPr>
+    </w:lvl>
+    <w:lvl w:ilvl="5" w:tplc="04090005" w:tentative="1">
+      <w:start w:val="1"/>
+      <w:numFmt w:val="bullet"/>
+      <w:lvlText w:val=""/>
+      <w:lvlJc w:val="left"/>
+      <w:pPr>
+        <w:ind w:left="4680" w:hanging="360"/>
+      </w:pPr>
+      <w:rPr>
+        <w:rFonts w:ascii="Wingdings" w:hAnsi="Wingdings" w:hint="default"/>
+      </w:rPr>
+    </w:lvl>
+    <w:lvl w:ilvl="6" w:tplc="04090001" w:tentative="1">
+      <w:start w:val="1"/>
+      <w:numFmt w:val="bullet"/>
+      <w:lvlText w:val=""/>
+      <w:lvlJc w:val="left"/>
+      <w:pPr>
+        <w:ind w:left="5400" w:hanging="360"/>
+      </w:pPr>
+      <w:rPr>
+        <w:rFonts w:ascii="Symbol" w:hAnsi="Symbol" w:hint="default"/>
+      </w:rPr>
+    </w:lvl>
+    <w:lvl w:ilvl="7" w:tplc="04090003" w:tentative="1">
+      <w:start w:val="1"/>
+      <w:numFmt w:val="bullet"/>
+      <w:lvlText w:val="o"/>
+      <w:lvlJc w:val="left"/>
+      <w:pPr>
+        <w:ind w:left="6120" w:hanging="360"/>
+      </w:pPr>
+      <w:rPr>
+        <w:rFonts w:ascii="Courier New" w:hAnsi="Courier New" w:cs="Courier New" w:hint="default"/>
+      </w:rPr>
+    </w:lvl>
+    <w:lvl w:ilvl="8" w:tplc="04090005" w:tentative="1">
+      <w:start w:val="1"/>
+      <w:numFmt w:val="bullet"/>
+      <w:lvlText w:val=""/>
+      <w:lvlJc w:val="left"/>
+      <w:pPr>
+        <w:ind w:left="6840" w:hanging="360"/>
+      </w:pPr>
+      <w:rPr>
+        <w:rFonts w:ascii="Wingdings" w:hAnsi="Wingdings" w:hint="default"/>
+      </w:rPr>
+    </w:lvl>
+  </w:abstractNum>
+  <w:abstractNum w:abstractNumId="17" w15:restartNumberingAfterBreak="0">
     <w:nsid w:val="644E522E"/>
     <w:multiLevelType w:val="multilevel"/>
     <w:tmpl w:val="E69CA18E"/>
@@ -16045,7 +16301,7 @@
       </w:rPr>
     </w:lvl>
   </w:abstractNum>
-  <w:abstractNum w:abstractNumId="10" w15:restartNumberingAfterBreak="0">
+  <w:abstractNum w:abstractNumId="18" w15:restartNumberingAfterBreak="0">
     <w:nsid w:val="650C4FF9"/>
     <w:multiLevelType w:val="hybridMultilevel"/>
     <w:tmpl w:val="4E462F40"/>
@@ -16134,7 +16390,7 @@
       </w:pPr>
     </w:lvl>
   </w:abstractNum>
-  <w:abstractNum w:abstractNumId="11" w15:restartNumberingAfterBreak="0">
+  <w:abstractNum w:abstractNumId="19" w15:restartNumberingAfterBreak="0">
     <w:nsid w:val="724D45F0"/>
     <w:multiLevelType w:val="hybridMultilevel"/>
     <w:tmpl w:val="14DA3B00"/>
@@ -16223,7 +16479,7 @@
       </w:pPr>
     </w:lvl>
   </w:abstractNum>
-  <w:abstractNum w:abstractNumId="12" w15:restartNumberingAfterBreak="0">
+  <w:abstractNum w:abstractNumId="20" w15:restartNumberingAfterBreak="0">
     <w:nsid w:val="72712DF8"/>
     <w:multiLevelType w:val="hybridMultilevel"/>
     <w:tmpl w:val="9912D2E8"/>
@@ -16315,7 +16571,7 @@
       </w:pPr>
     </w:lvl>
   </w:abstractNum>
-  <w:abstractNum w:abstractNumId="13" w15:restartNumberingAfterBreak="0">
+  <w:abstractNum w:abstractNumId="21" w15:restartNumberingAfterBreak="0">
     <w:nsid w:val="74F400CA"/>
     <w:multiLevelType w:val="hybridMultilevel"/>
     <w:tmpl w:val="DDA49D2E"/>
@@ -16428,7 +16684,7 @@
       </w:rPr>
     </w:lvl>
   </w:abstractNum>
-  <w:abstractNum w:abstractNumId="14" w15:restartNumberingAfterBreak="0">
+  <w:abstractNum w:abstractNumId="22" w15:restartNumberingAfterBreak="0">
     <w:nsid w:val="7BBD5268"/>
     <w:multiLevelType w:val="hybridMultilevel"/>
     <w:tmpl w:val="44388CEA"/>
@@ -16541,7 +16797,7 @@
       </w:rPr>
     </w:lvl>
   </w:abstractNum>
-  <w:abstractNum w:abstractNumId="15" w15:restartNumberingAfterBreak="0">
+  <w:abstractNum w:abstractNumId="23" w15:restartNumberingAfterBreak="0">
     <w:nsid w:val="7DD827C9"/>
     <w:multiLevelType w:val="hybridMultilevel"/>
     <w:tmpl w:val="07DAB91A"/>
@@ -16654,7 +16910,7 @@
       </w:rPr>
     </w:lvl>
   </w:abstractNum>
-  <w:abstractNum w:abstractNumId="16" w15:restartNumberingAfterBreak="0">
+  <w:abstractNum w:abstractNumId="24" w15:restartNumberingAfterBreak="0">
     <w:nsid w:val="7F3B540F"/>
     <w:multiLevelType w:val="hybridMultilevel"/>
     <w:tmpl w:val="F83E2D28"/>
@@ -16768,25 +17024,25 @@
     </w:lvl>
   </w:abstractNum>
   <w:num w:numId="1" w16cid:durableId="1944874383">
-    <w:abstractNumId w:val="8"/>
+    <w:abstractNumId w:val="14"/>
   </w:num>
   <w:num w:numId="2" w16cid:durableId="1043015162">
-    <w:abstractNumId w:val="2"/>
+    <w:abstractNumId w:val="4"/>
   </w:num>
   <w:num w:numId="3" w16cid:durableId="432360319">
-    <w:abstractNumId w:val="16"/>
+    <w:abstractNumId w:val="24"/>
   </w:num>
   <w:num w:numId="4" w16cid:durableId="1564095294">
-    <w:abstractNumId w:val="4"/>
+    <w:abstractNumId w:val="7"/>
   </w:num>
   <w:num w:numId="5" w16cid:durableId="1837838277">
-    <w:abstractNumId w:val="6"/>
+    <w:abstractNumId w:val="11"/>
   </w:num>
   <w:num w:numId="6" w16cid:durableId="413403243">
-    <w:abstractNumId w:val="1"/>
+    <w:abstractNumId w:val="3"/>
   </w:num>
   <w:num w:numId="7" w16cid:durableId="1661076919">
-    <w:abstractNumId w:val="1"/>
+    <w:abstractNumId w:val="3"/>
     <w:lvlOverride w:ilvl="0">
       <w:startOverride w:val="2"/>
     </w:lvlOverride>
@@ -16816,7 +17072,7 @@
     </w:lvlOverride>
   </w:num>
   <w:num w:numId="8" w16cid:durableId="1962951254">
-    <w:abstractNumId w:val="1"/>
+    <w:abstractNumId w:val="3"/>
     <w:lvlOverride w:ilvl="0">
       <w:startOverride w:val="2"/>
     </w:lvlOverride>
@@ -16846,7 +17102,7 @@
     </w:lvlOverride>
   </w:num>
   <w:num w:numId="9" w16cid:durableId="1479226565">
-    <w:abstractNumId w:val="1"/>
+    <w:abstractNumId w:val="3"/>
     <w:lvlOverride w:ilvl="0">
       <w:startOverride w:val="2"/>
     </w:lvlOverride>
@@ -16876,7 +17132,7 @@
     </w:lvlOverride>
   </w:num>
   <w:num w:numId="10" w16cid:durableId="952707225">
-    <w:abstractNumId w:val="1"/>
+    <w:abstractNumId w:val="3"/>
     <w:lvlOverride w:ilvl="0">
       <w:startOverride w:val="2"/>
     </w:lvlOverride>
@@ -16906,7 +17162,7 @@
     </w:lvlOverride>
   </w:num>
   <w:num w:numId="11" w16cid:durableId="1378778787">
-    <w:abstractNumId w:val="1"/>
+    <w:abstractNumId w:val="3"/>
     <w:lvlOverride w:ilvl="0">
       <w:startOverride w:val="3"/>
     </w:lvlOverride>
@@ -16936,7 +17192,7 @@
     </w:lvlOverride>
   </w:num>
   <w:num w:numId="12" w16cid:durableId="1531919885">
-    <w:abstractNumId w:val="1"/>
+    <w:abstractNumId w:val="3"/>
     <w:lvlOverride w:ilvl="0">
       <w:startOverride w:val="3"/>
     </w:lvlOverride>
@@ -16966,7 +17222,7 @@
     </w:lvlOverride>
   </w:num>
   <w:num w:numId="13" w16cid:durableId="650716946">
-    <w:abstractNumId w:val="1"/>
+    <w:abstractNumId w:val="3"/>
     <w:lvlOverride w:ilvl="0">
       <w:startOverride w:val="3"/>
     </w:lvlOverride>
@@ -16996,7 +17252,7 @@
     </w:lvlOverride>
   </w:num>
   <w:num w:numId="14" w16cid:durableId="474490548">
-    <w:abstractNumId w:val="1"/>
+    <w:abstractNumId w:val="3"/>
     <w:lvlOverride w:ilvl="0">
       <w:startOverride w:val="3"/>
     </w:lvlOverride>
@@ -17026,51 +17282,70 @@
     </w:lvlOverride>
   </w:num>
   <w:num w:numId="15" w16cid:durableId="688530682">
-    <w:abstractNumId w:val="7"/>
+    <w:abstractNumId w:val="13"/>
   </w:num>
   <w:num w:numId="16" w16cid:durableId="1185434567">
-    <w:abstractNumId w:val="12"/>
+    <w:abstractNumId w:val="20"/>
   </w:num>
   <w:num w:numId="17" w16cid:durableId="2007053661">
-    <w:abstractNumId w:val="15"/>
+    <w:abstractNumId w:val="23"/>
   </w:num>
   <w:num w:numId="18" w16cid:durableId="1619676397">
-    <w:abstractNumId w:val="13"/>
+    <w:abstractNumId w:val="21"/>
   </w:num>
   <w:num w:numId="19" w16cid:durableId="540750236">
+    <w:abstractNumId w:val="8"/>
+  </w:num>
+  <w:num w:numId="20" w16cid:durableId="50231454">
+    <w:abstractNumId w:val="18"/>
+  </w:num>
+  <w:num w:numId="21" w16cid:durableId="367225612">
+    <w:abstractNumId w:val="3"/>
+  </w:num>
+  <w:num w:numId="22" w16cid:durableId="649211592">
+    <w:abstractNumId w:val="22"/>
+  </w:num>
+  <w:num w:numId="23" w16cid:durableId="515583539">
+    <w:abstractNumId w:val="19"/>
+  </w:num>
+  <w:num w:numId="24" w16cid:durableId="685398981">
     <w:abstractNumId w:val="5"/>
   </w:num>
-  <w:num w:numId="20" w16cid:durableId="50231454">
-    <w:abstractNumId w:val="10"/>
-  </w:num>
-  <w:num w:numId="21" w16cid:durableId="367225612">
-    <w:abstractNumId w:val="1"/>
-  </w:num>
-  <w:num w:numId="22" w16cid:durableId="649211592">
-    <w:abstractNumId w:val="14"/>
-  </w:num>
-  <w:num w:numId="23" w16cid:durableId="515583539">
-    <w:abstractNumId w:val="11"/>
-  </w:num>
-  <w:num w:numId="24" w16cid:durableId="685398981">
-    <w:abstractNumId w:val="3"/>
-  </w:num>
   <w:num w:numId="25" w16cid:durableId="901796072">
-    <w:abstractNumId w:val="9"/>
+    <w:abstractNumId w:val="17"/>
   </w:num>
   <w:num w:numId="26" w16cid:durableId="600839660">
     <w:abstractNumId w:val="0"/>
   </w:num>
+  <w:num w:numId="27" w16cid:durableId="282229167">
+    <w:abstractNumId w:val="6"/>
+  </w:num>
+  <w:num w:numId="28" w16cid:durableId="194586129">
+    <w:abstractNumId w:val="3"/>
+  </w:num>
+  <w:num w:numId="29" w16cid:durableId="1785535109">
+    <w:abstractNumId w:val="2"/>
+  </w:num>
+  <w:num w:numId="30" w16cid:durableId="278223895">
+    <w:abstractNumId w:val="9"/>
+  </w:num>
+  <w:num w:numId="31" w16cid:durableId="1010723049">
+    <w:abstractNumId w:val="1"/>
+  </w:num>
+  <w:num w:numId="32" w16cid:durableId="987515984">
+    <w:abstractNumId w:val="16"/>
+  </w:num>
+  <w:num w:numId="33" w16cid:durableId="239221441">
+    <w:abstractNumId w:val="12"/>
+  </w:num>
+  <w:num w:numId="34" w16cid:durableId="327367158">
+    <w:abstractNumId w:val="10"/>
+  </w:num>
+  <w:num w:numId="35" w16cid:durableId="437919510">
+    <w:abstractNumId w:val="15"/>
+  </w:num>
   <w:numIdMacAtCleanup w:val="14"/>
 </w:numbering>
-</file>
-
-<file path=word/people.xml><?xml version="1.0" encoding="utf-8"?>
-<w15:people xmlns:wpc="http://schemas.microsoft.com/office/word/2010/wordprocessingCanvas" xmlns:cx="http://schemas.microsoft.com/office/drawing/2014/chartex" xmlns:cx1="http://schemas.microsoft.com/office/drawing/2015/9/8/chartex" xmlns:cx2="http://schemas.microsoft.com/office/drawing/2015/10/21/chartex" xmlns:cx3="http://schemas.microsoft.com/office/drawing/2016/5/9/chartex" xmlns:cx4="http://schemas.microsoft.com/office/drawing/2016/5/10/chartex" xmlns:cx5="http://schemas.microsoft.com/office/drawing/2016/5/11/chartex" xmlns:cx6="http://schemas.microsoft.com/office/drawing/2016/5/12/chartex" xmlns:cx7="http://schemas.microsoft.com/office/drawing/2016/5/13/chartex" xmlns:cx8="http://schemas.microsoft.com/office/drawing/2016/5/14/chartex" xmlns:mc="http://schemas.openxmlformats.org/markup-compatibility/2006" xmlns:aink="http://schemas.microsoft.com/office/drawing/2016/ink" xmlns:am3d="http://schemas.microsoft.com/office/drawing/2017/model3d" xmlns:o="urn:schemas-microsoft-com:office:office" xmlns:oel="http://schemas.microsoft.com/office/2019/extlst" xmlns:r="http://schemas.openxmlformats.org/officeDocument/2006/relationships" xmlns:m="http://schemas.openxmlformats.org/officeDocument/2006/math" xmlns:v="urn:schemas-microsoft-com:vml" xmlns:wp14="http://schemas.microsoft.com/office/word/2010/wordprocessingDrawing" xmlns:wp="http://schemas.openxmlformats.org/drawingml/2006/wordprocessingDrawing" xmlns:w10="urn:schemas-microsoft-com:office:word" xmlns:w="http://schemas.openxmlformats.org/wordprocessingml/2006/main" xmlns:w14="http://schemas.microsoft.com/office/word/2010/wordml" xmlns:w15="http://schemas.microsoft.com/office/word/2012/wordml" xmlns:w16cex="http://schemas.microsoft.com/office/word/2018/wordml/cex" xmlns:w16cid="http://schemas.microsoft.com/office/word/2016/wordml/cid" xmlns:w16="http://schemas.microsoft.com/office/word/2018/wordml" xmlns:w16du="http://schemas.microsoft.com/office/word/2023/wordml/word16du" xmlns:w16sdtdh="http://schemas.microsoft.com/office/word/2020/wordml/sdtdatahash" xmlns:w16sdtfl="http://schemas.microsoft.com/office/word/2024/wordml/sdtformatlock" xmlns:w16se="http://schemas.microsoft.com/office/word/2015/wordml/symex" xmlns:wpg="http://schemas.microsoft.com/office/word/2010/wordprocessingGroup" xmlns:wpi="http://schemas.microsoft.com/office/word/2010/wordprocessingInk" xmlns:wne="http://schemas.microsoft.com/office/word/2006/wordml" xmlns:wps="http://schemas.microsoft.com/office/word/2010/wordprocessingShape" mc:Ignorable="w14 w15 w16se w16cid w16 w16cex w16sdtdh w16sdtfl w16du wp14">
-  <w15:person w15:author="VŨ VĂN TỈNH">
-    <w15:presenceInfo w15:providerId="AD" w15:userId="S::2221050517@student.humg.edu.vn::819ab785-cd5e-4c8e-af1b-b249bcdcce46"/>
-  </w15:person>
-</w15:people>
 </file>
 
 <file path=word/styles.xml><?xml version="1.0" encoding="utf-8"?>
@@ -18234,12 +18509,37 @@
 </file>
 
 <file path=customXml/item2.xml><?xml version="1.0" encoding="utf-8"?>
-<?mso-contentType ?>
-<FormTemplates xmlns="http://schemas.microsoft.com/sharepoint/v3/contenttype/forms">
-  <Display>DocumentLibraryForm</Display>
-  <Edit>DocumentLibraryForm</Edit>
-  <New>DocumentLibraryForm</New>
-</FormTemplates>
+<b:Sources xmlns:b="http://schemas.openxmlformats.org/officeDocument/2006/bibliography" xmlns="http://schemas.openxmlformats.org/officeDocument/2006/bibliography" SelectedStyle="\IEEE2006OfficeOnline.xsl" StyleName="IEEE" Version="2006">
+  <b:Source>
+    <b:Tag>Ann24</b:Tag>
+    <b:SourceType>InternetSite</b:SourceType>
+    <b:Guid>{4FF576B0-4644-4BB0-8286-10216DDC8C47}</b:Guid>
+    <b:Title>What is big data?</b:Title>
+    <b:ProductionCompany>IBM Think</b:ProductionCompany>
+    <b:Year>2024</b:Year>
+    <b:Month>11</b:Month>
+    <b:Day>18</b:Day>
+    <b:YearAccessed>2025</b:YearAccessed>
+    <b:MonthAccessed>12</b:MonthAccessed>
+    <b:DayAccessed>23</b:DayAccessed>
+    <b:URL>https://www.ibm.com/think/topics/big-data</b:URL>
+    <b:Author>
+      <b:Author>
+        <b:NameList>
+          <b:Person>
+            <b:Last>Badman</b:Last>
+            <b:First>Annie</b:First>
+          </b:Person>
+          <b:Person>
+            <b:Last>Kosinski</b:Last>
+            <b:First>Matthew</b:First>
+          </b:Person>
+        </b:NameList>
+      </b:Author>
+    </b:Author>
+    <b:RefOrder>1</b:RefOrder>
+  </b:Source>
+</b:Sources>
 </file>
 
 <file path=customXml/item3.xml><?xml version="1.0" encoding="utf-8"?>
@@ -18488,37 +18788,12 @@
 </file>
 
 <file path=customXml/item4.xml><?xml version="1.0" encoding="utf-8"?>
-<b:Sources xmlns:b="http://schemas.openxmlformats.org/officeDocument/2006/bibliography" xmlns="http://schemas.openxmlformats.org/officeDocument/2006/bibliography" SelectedStyle="\IEEE2006OfficeOnline.xsl" StyleName="IEEE" Version="2006">
-  <b:Source>
-    <b:Tag>Ann24</b:Tag>
-    <b:SourceType>InternetSite</b:SourceType>
-    <b:Guid>{4FF576B0-4644-4BB0-8286-10216DDC8C47}</b:Guid>
-    <b:Title>What is big data?</b:Title>
-    <b:ProductionCompany>IBM Think</b:ProductionCompany>
-    <b:Year>2024</b:Year>
-    <b:Month>11</b:Month>
-    <b:Day>18</b:Day>
-    <b:YearAccessed>2025</b:YearAccessed>
-    <b:MonthAccessed>12</b:MonthAccessed>
-    <b:DayAccessed>23</b:DayAccessed>
-    <b:URL>https://www.ibm.com/think/topics/big-data</b:URL>
-    <b:Author>
-      <b:Author>
-        <b:NameList>
-          <b:Person>
-            <b:Last>Badman</b:Last>
-            <b:First>Annie</b:First>
-          </b:Person>
-          <b:Person>
-            <b:Last>Kosinski</b:Last>
-            <b:First>Matthew</b:First>
-          </b:Person>
-        </b:NameList>
-      </b:Author>
-    </b:Author>
-    <b:RefOrder>1</b:RefOrder>
-  </b:Source>
-</b:Sources>
+<?mso-contentType ?>
+<FormTemplates xmlns="http://schemas.microsoft.com/sharepoint/v3/contenttype/forms">
+  <Display>DocumentLibraryForm</Display>
+  <Edit>DocumentLibraryForm</Edit>
+  <New>DocumentLibraryForm</New>
+</FormTemplates>
 </file>
 
 <file path=customXml/itemProps1.xml><?xml version="1.0" encoding="utf-8"?>
@@ -18532,9 +18807,9 @@
 </file>
 
 <file path=customXml/itemProps2.xml><?xml version="1.0" encoding="utf-8"?>
-<ds:datastoreItem xmlns:ds="http://schemas.openxmlformats.org/officeDocument/2006/customXml" ds:itemID="{59751F21-F6DA-40CC-B6C6-7F449AFAB813}">
+<ds:datastoreItem xmlns:ds="http://schemas.openxmlformats.org/officeDocument/2006/customXml" ds:itemID="{3D302152-BE03-418D-8CF5-62999A6A15C9}">
   <ds:schemaRefs>
-    <ds:schemaRef ds:uri="http://schemas.microsoft.com/sharepoint/v3/contenttype/forms"/>
+    <ds:schemaRef ds:uri="http://schemas.openxmlformats.org/officeDocument/2006/bibliography"/>
   </ds:schemaRefs>
 </ds:datastoreItem>
 </file>
@@ -18559,9 +18834,9 @@
 </file>
 
 <file path=customXml/itemProps4.xml><?xml version="1.0" encoding="utf-8"?>
-<ds:datastoreItem xmlns:ds="http://schemas.openxmlformats.org/officeDocument/2006/customXml" ds:itemID="{3D302152-BE03-418D-8CF5-62999A6A15C9}">
+<ds:datastoreItem xmlns:ds="http://schemas.openxmlformats.org/officeDocument/2006/customXml" ds:itemID="{59751F21-F6DA-40CC-B6C6-7F449AFAB813}">
   <ds:schemaRefs>
-    <ds:schemaRef ds:uri="http://schemas.openxmlformats.org/officeDocument/2006/bibliography"/>
+    <ds:schemaRef ds:uri="http://schemas.microsoft.com/sharepoint/v3/contenttype/forms"/>
   </ds:schemaRefs>
 </ds:datastoreItem>
 </file>
</xml_diff>